<commit_message>
vault backup: 2023-03-09 19:06:25
</commit_message>
<xml_diff>
--- a/public/attachments/翻译论文_强盛周.docx
+++ b/public/attachments/翻译论文_强盛周.docx
@@ -91,7 +91,23 @@
           <w:sz w:val="32"/>
           <w:szCs w:val="32"/>
         </w:rPr>
-        <w:t>与线性规范变换相关的模糊性函数</w:t>
+        <w:t>与</w:t>
+      </w:r>
+      <w:r>
+        <w:rPr>
+          <w:rFonts w:ascii="黑体" w:eastAsia="黑体" w:hAnsi="黑体" w:hint="eastAsia"/>
+          <w:sz w:val="32"/>
+          <w:szCs w:val="32"/>
+        </w:rPr>
+        <w:t>线性正则变换</w:t>
+      </w:r>
+      <w:r>
+        <w:rPr>
+          <w:rFonts w:ascii="黑体" w:eastAsia="黑体" w:hAnsi="黑体" w:hint="eastAsia"/>
+          <w:sz w:val="32"/>
+          <w:szCs w:val="32"/>
+        </w:rPr>
+        <w:t>相关的模糊函数</w:t>
       </w:r>
     </w:p>
     <w:p>
@@ -351,9 +367,238 @@
       </w:r>
     </w:p>
     <w:p>
-      <w:pPr>
-        <w:rPr>
-          <w:rFonts w:ascii="黑体" w:eastAsia="黑体" w:hAnsi="黑体"/>
+      <w:r>
+        <w:rPr>
+          <w:rFonts w:hint="eastAsia"/>
+        </w:rPr>
+        <w:t>在这篇文章中提出了一种</w:t>
+      </w:r>
+      <w:proofErr w:type="gramStart"/>
+      <w:r>
+        <w:rPr>
+          <w:rFonts w:hint="eastAsia"/>
+        </w:rPr>
+        <w:t>新型与</w:t>
+      </w:r>
+      <w:proofErr w:type="gramEnd"/>
+      <w:r>
+        <w:rPr>
+          <w:rFonts w:hint="eastAsia"/>
+        </w:rPr>
+        <w:t>线性正则变换</w:t>
+      </w:r>
+      <w:r>
+        <w:rPr>
+          <w:rFonts w:hint="eastAsia"/>
+        </w:rPr>
+        <w:t>LCT</w:t>
+      </w:r>
+      <w:r>
+        <w:rPr>
+          <w:rFonts w:hint="eastAsia"/>
+        </w:rPr>
+        <w:t>）</w:t>
+      </w:r>
+      <w:r>
+        <w:rPr>
+          <w:rFonts w:hint="eastAsia"/>
+        </w:rPr>
+        <w:t>相关</w:t>
+      </w:r>
+      <w:r>
+        <w:rPr>
+          <w:rFonts w:hint="eastAsia"/>
+        </w:rPr>
+        <w:t>的模糊函数</w:t>
+      </w:r>
+      <w:r>
+        <w:rPr>
+          <w:rFonts w:hint="eastAsia"/>
+        </w:rPr>
+        <w:t>（</w:t>
+      </w:r>
+      <w:r>
+        <w:rPr>
+          <w:rFonts w:hint="eastAsia"/>
+        </w:rPr>
+        <w:t>AF</w:t>
+      </w:r>
+      <w:r>
+        <w:rPr>
+          <w:rFonts w:hint="eastAsia"/>
+        </w:rPr>
+        <w:t>）</w:t>
+      </w:r>
+      <w:r>
+        <w:rPr>
+          <w:rFonts w:hint="eastAsia"/>
+        </w:rPr>
+        <w:t>,</w:t>
+      </w:r>
+      <w:r>
+        <w:rPr>
+          <w:rFonts w:hint="eastAsia"/>
+        </w:rPr>
+        <w:t>这种新型</w:t>
+      </w:r>
+      <w:r>
+        <w:rPr>
+          <w:rFonts w:hint="eastAsia"/>
+        </w:rPr>
+        <w:t>AF</w:t>
+      </w:r>
+      <w:r>
+        <w:rPr>
+          <w:rFonts w:hint="eastAsia"/>
+        </w:rPr>
+        <w:t>基于</w:t>
+      </w:r>
+      <w:r>
+        <w:rPr>
+          <w:rFonts w:hint="eastAsia"/>
+        </w:rPr>
+        <w:t>LCT</w:t>
+      </w:r>
+      <w:r>
+        <w:rPr>
+          <w:rFonts w:hint="eastAsia"/>
+        </w:rPr>
+        <w:t>和传统</w:t>
+      </w:r>
+      <w:r>
+        <w:rPr>
+          <w:rFonts w:hint="eastAsia"/>
+        </w:rPr>
+        <w:t>AF</w:t>
+      </w:r>
+      <w:r>
+        <w:rPr>
+          <w:rFonts w:hint="eastAsia"/>
+        </w:rPr>
+        <w:t>。首先，研究了新型</w:t>
+      </w:r>
+      <w:r>
+        <w:rPr>
+          <w:rFonts w:hint="eastAsia"/>
+        </w:rPr>
+        <w:t>AF</w:t>
+      </w:r>
+      <w:r>
+        <w:rPr>
+          <w:rFonts w:hint="eastAsia"/>
+        </w:rPr>
+        <w:t>的主要</w:t>
+      </w:r>
+      <w:r>
+        <w:rPr>
+          <w:rFonts w:hint="eastAsia"/>
+        </w:rPr>
+        <w:t>特性</w:t>
+      </w:r>
+      <w:r>
+        <w:rPr>
+          <w:rFonts w:hint="eastAsia"/>
+        </w:rPr>
+        <w:t>和物理意义，结果表明，这种</w:t>
+      </w:r>
+      <w:r>
+        <w:rPr>
+          <w:rFonts w:hint="eastAsia"/>
+        </w:rPr>
+        <w:t>AF</w:t>
+      </w:r>
+      <w:r>
+        <w:rPr>
+          <w:rFonts w:hint="eastAsia"/>
+        </w:rPr>
+        <w:t>可以被看作是经典</w:t>
+      </w:r>
+      <w:r>
+        <w:rPr>
+          <w:rFonts w:hint="eastAsia"/>
+        </w:rPr>
+        <w:t>AF</w:t>
+      </w:r>
+      <w:r>
+        <w:rPr>
+          <w:rFonts w:hint="eastAsia"/>
+        </w:rPr>
+        <w:t>的一个概括。然后，通过结合经典</w:t>
+      </w:r>
+      <w:r>
+        <w:rPr>
+          <w:rFonts w:hint="eastAsia"/>
+        </w:rPr>
+        <w:t>Radon</w:t>
+      </w:r>
+      <w:r>
+        <w:rPr>
+          <w:rFonts w:hint="eastAsia"/>
+        </w:rPr>
+        <w:t>变换，</w:t>
+      </w:r>
+      <w:r>
+        <w:rPr>
+          <w:rFonts w:hint="eastAsia"/>
+        </w:rPr>
+        <w:t>新型</w:t>
+      </w:r>
+      <w:r>
+        <w:rPr>
+          <w:rFonts w:hint="eastAsia"/>
+        </w:rPr>
+        <w:t>AF</w:t>
+      </w:r>
+      <w:r>
+        <w:rPr>
+          <w:rFonts w:hint="eastAsia"/>
+        </w:rPr>
+        <w:t>被应用于检测</w:t>
+      </w:r>
+      <w:r>
+        <w:rPr>
+          <w:rFonts w:hint="eastAsia"/>
+        </w:rPr>
+        <w:t>线性调频信号</w:t>
+      </w:r>
+      <w:r>
+        <w:rPr>
+          <w:rFonts w:hint="eastAsia"/>
+        </w:rPr>
+        <w:t>。</w:t>
+      </w:r>
+      <w:r>
+        <w:rPr>
+          <w:rFonts w:hint="eastAsia"/>
+        </w:rPr>
+        <w:t>仿真模拟验证了所得结果的正确性，并讨论了与普通</w:t>
+      </w:r>
+      <w:proofErr w:type="gramStart"/>
+      <w:r>
+        <w:rPr>
+          <w:rFonts w:hint="eastAsia"/>
+        </w:rPr>
+        <w:t>时频分析</w:t>
+      </w:r>
+      <w:proofErr w:type="gramEnd"/>
+      <w:r>
+        <w:rPr>
+          <w:rFonts w:hint="eastAsia"/>
+        </w:rPr>
+        <w:t>工具的区别。</w:t>
+      </w:r>
+    </w:p>
+    <w:p>
+      <w:pPr>
+        <w:rPr>
+          <w:rFonts w:hint="eastAsia"/>
+        </w:rPr>
+      </w:pPr>
+    </w:p>
+    <w:p>
+      <w:pPr>
+        <w:rPr>
+          <w:rFonts w:ascii="宋体" w:hAnsi="宋体"/>
         </w:rPr>
       </w:pPr>
       <w:r>
@@ -362,6 +607,24 @@
         </w:rPr>
         <w:t>关键词：</w:t>
       </w:r>
+      <w:r>
+        <w:rPr>
+          <w:rFonts w:ascii="宋体" w:hAnsi="宋体" w:hint="eastAsia"/>
+        </w:rPr>
+        <w:t>线性正则变换</w:t>
+      </w:r>
+      <w:r>
+        <w:rPr>
+          <w:rFonts w:ascii="宋体" w:hAnsi="宋体" w:hint="eastAsia"/>
+        </w:rPr>
+        <w:t>（LCT），模糊函数（AF），Radon变换（RT</w:t>
+      </w:r>
+      <w:r>
+        <w:rPr>
+          <w:rFonts w:ascii="宋体" w:hAnsi="宋体"/>
+        </w:rPr>
+        <w:t>）</w:t>
+      </w:r>
     </w:p>
     <w:p>
       <w:pPr>
@@ -376,6 +639,1782 @@
     </w:p>
     <w:p>
       <w:pPr>
+        <w:pStyle w:val="a0"/>
+        <w:ind w:firstLineChars="200" w:firstLine="480"/>
+      </w:pPr>
+      <w:r>
+        <w:rPr>
+          <w:rFonts w:hint="eastAsia"/>
+        </w:rPr>
+        <w:t>非稳态信号</w:t>
+      </w:r>
+      <w:r>
+        <w:rPr>
+          <w:rFonts w:hint="eastAsia"/>
+        </w:rPr>
+        <w:t>处理和分析是信号处理界最热门的研究课题之一。人们提出了一系列信号处理理论来分析非稳态信号，比如</w:t>
+      </w:r>
+      <w:r>
+        <w:rPr>
+          <w:rFonts w:hint="eastAsia"/>
+        </w:rPr>
+        <w:t>短时傅里叶变换</w:t>
+      </w:r>
+      <w:r>
+        <w:rPr>
+          <w:rFonts w:hint="eastAsia"/>
+        </w:rPr>
+        <w:t>（</w:t>
+      </w:r>
+      <w:r>
+        <w:rPr>
+          <w:rFonts w:hint="eastAsia"/>
+        </w:rPr>
+        <w:t>STFT</w:t>
+      </w:r>
+      <w:r>
+        <w:rPr>
+          <w:rFonts w:hint="eastAsia"/>
+        </w:rPr>
+        <w:t>）</w:t>
+      </w:r>
+      <w:r>
+        <w:fldChar w:fldCharType="begin"/>
+      </w:r>
+      <w:r>
+        <w:instrText xml:space="preserve"> </w:instrText>
+      </w:r>
+      <w:r>
+        <w:rPr>
+          <w:rFonts w:hint="eastAsia"/>
+        </w:rPr>
+        <w:instrText>REF _Ref129271526 \w \h</w:instrText>
+      </w:r>
+      <w:r>
+        <w:instrText xml:space="preserve"> </w:instrText>
+      </w:r>
+      <w:r>
+        <w:fldChar w:fldCharType="separate"/>
+      </w:r>
+      <w:r>
+        <w:t>[1]</w:t>
+      </w:r>
+      <w:r>
+        <w:fldChar w:fldCharType="end"/>
+      </w:r>
+      <w:r>
+        <w:rPr>
+          <w:rFonts w:hint="eastAsia"/>
+        </w:rPr>
+        <w:t>，小波变换（</w:t>
+      </w:r>
+      <w:r>
+        <w:rPr>
+          <w:rFonts w:hint="eastAsia"/>
+        </w:rPr>
+        <w:t>WT</w:t>
+      </w:r>
+      <w:r>
+        <w:rPr>
+          <w:rFonts w:hint="eastAsia"/>
+        </w:rPr>
+        <w:t>）</w:t>
+      </w:r>
+      <w:r>
+        <w:fldChar w:fldCharType="begin"/>
+      </w:r>
+      <w:r>
+        <w:instrText xml:space="preserve"> </w:instrText>
+      </w:r>
+      <w:r>
+        <w:rPr>
+          <w:rFonts w:hint="eastAsia"/>
+        </w:rPr>
+        <w:instrText>REF _Ref129275633 \r \h</w:instrText>
+      </w:r>
+      <w:r>
+        <w:instrText xml:space="preserve"> </w:instrText>
+      </w:r>
+      <w:r>
+        <w:fldChar w:fldCharType="separate"/>
+      </w:r>
+      <w:r>
+        <w:t>[2]</w:t>
+      </w:r>
+      <w:r>
+        <w:fldChar w:fldCharType="end"/>
+      </w:r>
+      <w:r>
+        <w:rPr>
+          <w:rFonts w:hint="eastAsia"/>
+        </w:rPr>
+        <w:t>和</w:t>
+      </w:r>
+      <w:r>
+        <w:rPr>
+          <w:rFonts w:hint="eastAsia"/>
+        </w:rPr>
+        <w:t>分数阶傅里叶变换</w:t>
+      </w:r>
+      <w:r>
+        <w:rPr>
+          <w:rFonts w:hint="eastAsia"/>
+        </w:rPr>
+        <w:t>（</w:t>
+      </w:r>
+      <w:r>
+        <w:rPr>
+          <w:rFonts w:hint="eastAsia"/>
+        </w:rPr>
+        <w:t>FRFT</w:t>
+      </w:r>
+      <w:r>
+        <w:rPr>
+          <w:rFonts w:hint="eastAsia"/>
+        </w:rPr>
+        <w:t>）</w:t>
+      </w:r>
+      <w:r>
+        <w:fldChar w:fldCharType="begin"/>
+      </w:r>
+      <w:r>
+        <w:instrText xml:space="preserve"> </w:instrText>
+      </w:r>
+      <w:r>
+        <w:rPr>
+          <w:rFonts w:hint="eastAsia"/>
+        </w:rPr>
+        <w:instrText>REF _Ref129271796 \w \h</w:instrText>
+      </w:r>
+      <w:r>
+        <w:instrText xml:space="preserve"> </w:instrText>
+      </w:r>
+      <w:r>
+        <w:fldChar w:fldCharType="separate"/>
+      </w:r>
+      <w:r>
+        <w:t>[3]</w:t>
+      </w:r>
+      <w:r>
+        <w:fldChar w:fldCharType="end"/>
+      </w:r>
+      <w:r>
+        <w:fldChar w:fldCharType="begin"/>
+      </w:r>
+      <w:r>
+        <w:instrText xml:space="preserve"> REF _Ref129271529 \w \h </w:instrText>
+      </w:r>
+      <w:r>
+        <w:fldChar w:fldCharType="separate"/>
+      </w:r>
+      <w:r>
+        <w:t>[4]</w:t>
+      </w:r>
+      <w:r>
+        <w:fldChar w:fldCharType="end"/>
+      </w:r>
+      <w:r>
+        <w:rPr>
+          <w:rFonts w:hint="eastAsia"/>
+        </w:rPr>
+        <w:t>。</w:t>
+      </w:r>
+      <w:r>
+        <w:rPr>
+          <w:rFonts w:hint="eastAsia"/>
+        </w:rPr>
+        <w:t>FRFT</w:t>
+      </w:r>
+      <w:r>
+        <w:rPr>
+          <w:rFonts w:hint="eastAsia"/>
+        </w:rPr>
+        <w:t>作为经典傅里叶变换（</w:t>
+      </w:r>
+      <w:r>
+        <w:rPr>
+          <w:rFonts w:hint="eastAsia"/>
+        </w:rPr>
+        <w:t>FT</w:t>
+      </w:r>
+      <w:r>
+        <w:rPr>
+          <w:rFonts w:hint="eastAsia"/>
+        </w:rPr>
+        <w:t>）的泛化，因其固有的特殊性而吸引了越来越多的关注。</w:t>
+      </w:r>
+      <w:r>
+        <w:rPr>
+          <w:rFonts w:hint="eastAsia"/>
+        </w:rPr>
+        <w:t>事实证明，</w:t>
+      </w:r>
+      <w:r>
+        <w:rPr>
+          <w:rFonts w:hint="eastAsia"/>
+        </w:rPr>
+        <w:t>FRFT</w:t>
+      </w:r>
+      <w:r>
+        <w:rPr>
+          <w:rFonts w:hint="eastAsia"/>
+        </w:rPr>
+        <w:t>可以被看作是一个统一的时频变换</w:t>
+      </w:r>
+      <w:r>
+        <w:fldChar w:fldCharType="begin"/>
+      </w:r>
+      <w:r>
+        <w:instrText xml:space="preserve"> </w:instrText>
+      </w:r>
+      <w:r>
+        <w:rPr>
+          <w:rFonts w:hint="eastAsia"/>
+        </w:rPr>
+        <w:instrText>REF _Ref129271529 \r \h</w:instrText>
+      </w:r>
+      <w:r>
+        <w:instrText xml:space="preserve"> </w:instrText>
+      </w:r>
+      <w:r>
+        <w:fldChar w:fldCharType="separate"/>
+      </w:r>
+      <w:r>
+        <w:t>[4]</w:t>
+      </w:r>
+      <w:r>
+        <w:fldChar w:fldCharType="end"/>
+      </w:r>
+      <w:r>
+        <w:rPr>
+          <w:rFonts w:hint="eastAsia"/>
+        </w:rPr>
+        <w:t>。</w:t>
+      </w:r>
+      <w:r>
+        <w:rPr>
+          <w:rFonts w:hint="eastAsia"/>
+        </w:rPr>
+        <w:t>1</w:t>
+      </w:r>
+      <w:r>
+        <w:t>980</w:t>
+      </w:r>
+      <w:r>
+        <w:rPr>
+          <w:rFonts w:hint="eastAsia"/>
+        </w:rPr>
+        <w:t>年，</w:t>
+      </w:r>
+      <w:proofErr w:type="spellStart"/>
+      <w:r>
+        <w:rPr>
+          <w:rFonts w:hint="eastAsia"/>
+        </w:rPr>
+        <w:t>Namisa</w:t>
+      </w:r>
+      <w:r>
+        <w:t>s</w:t>
+      </w:r>
+      <w:proofErr w:type="spellEnd"/>
+      <w:r>
+        <w:rPr>
+          <w:rFonts w:hint="eastAsia"/>
+        </w:rPr>
+        <w:t>在量子力学中讨论了</w:t>
+      </w:r>
+      <w:proofErr w:type="gramStart"/>
+      <w:r>
+        <w:rPr>
+          <w:rFonts w:hint="eastAsia"/>
+        </w:rPr>
+        <w:t>分数傅里叶</w:t>
+      </w:r>
+      <w:proofErr w:type="gramEnd"/>
+      <w:r>
+        <w:rPr>
+          <w:rFonts w:hint="eastAsia"/>
+        </w:rPr>
+        <w:t>算子</w:t>
+      </w:r>
+      <w:r>
+        <w:rPr>
+          <w:rFonts w:hint="eastAsia"/>
+        </w:rPr>
+        <w:t>的想法</w:t>
+      </w:r>
+      <w:r>
+        <w:fldChar w:fldCharType="begin"/>
+      </w:r>
+      <w:r>
+        <w:instrText xml:space="preserve"> </w:instrText>
+      </w:r>
+      <w:r>
+        <w:rPr>
+          <w:rFonts w:hint="eastAsia"/>
+        </w:rPr>
+        <w:instrText>REF _Ref129271787 \r \h</w:instrText>
+      </w:r>
+      <w:r>
+        <w:instrText xml:space="preserve"> </w:instrText>
+      </w:r>
+      <w:r>
+        <w:fldChar w:fldCharType="separate"/>
+      </w:r>
+      <w:r>
+        <w:t>[5]</w:t>
+      </w:r>
+      <w:r>
+        <w:fldChar w:fldCharType="end"/>
+      </w:r>
+      <w:r>
+        <w:rPr>
+          <w:rFonts w:hint="eastAsia"/>
+        </w:rPr>
+        <w:t>，并于</w:t>
+      </w:r>
+      <w:r>
+        <w:rPr>
+          <w:rFonts w:hint="eastAsia"/>
+        </w:rPr>
+        <w:t>1</w:t>
+      </w:r>
+      <w:r>
+        <w:t>987</w:t>
+      </w:r>
+      <w:r>
+        <w:rPr>
+          <w:rFonts w:hint="eastAsia"/>
+        </w:rPr>
+        <w:t>年在</w:t>
+      </w:r>
+      <w:r>
+        <w:rPr>
+          <w:rFonts w:hint="eastAsia"/>
+        </w:rPr>
+        <w:t>数学界</w:t>
+      </w:r>
+      <w:r>
+        <w:rPr>
+          <w:rFonts w:hint="eastAsia"/>
+        </w:rPr>
+        <w:t>重新发现了</w:t>
+      </w:r>
+      <w:r>
+        <w:rPr>
+          <w:rFonts w:hint="eastAsia"/>
+        </w:rPr>
+        <w:t>它。</w:t>
+      </w:r>
+      <w:r>
+        <w:t>Almeida</w:t>
+      </w:r>
+      <w:r>
+        <w:fldChar w:fldCharType="begin"/>
+      </w:r>
+      <w:r>
+        <w:instrText xml:space="preserve"> REF _Ref129276624 \r \h </w:instrText>
+      </w:r>
+      <w:r>
+        <w:fldChar w:fldCharType="separate"/>
+      </w:r>
+      <w:r>
+        <w:t>[7]</w:t>
+      </w:r>
+      <w:r>
+        <w:fldChar w:fldCharType="end"/>
+      </w:r>
+      <w:r>
+        <w:rPr>
+          <w:rFonts w:hint="eastAsia"/>
+        </w:rPr>
+        <w:t>、</w:t>
+      </w:r>
+      <w:r>
+        <w:t>Santhanam</w:t>
+      </w:r>
+      <w:r>
+        <w:rPr>
+          <w:rFonts w:hint="eastAsia"/>
+        </w:rPr>
+        <w:t>和</w:t>
+      </w:r>
+      <w:r>
+        <w:t>McClell</w:t>
+      </w:r>
+      <w:r>
+        <w:rPr>
+          <w:rFonts w:hint="eastAsia"/>
+        </w:rPr>
+        <w:t>an</w:t>
+      </w:r>
+      <w:r>
+        <w:fldChar w:fldCharType="begin"/>
+      </w:r>
+      <w:r>
+        <w:instrText xml:space="preserve"> </w:instrText>
+      </w:r>
+      <w:r>
+        <w:rPr>
+          <w:rFonts w:hint="eastAsia"/>
+        </w:rPr>
+        <w:instrText>REF _Ref129271797 \r \h</w:instrText>
+      </w:r>
+      <w:r>
+        <w:instrText xml:space="preserve"> </w:instrText>
+      </w:r>
+      <w:r>
+        <w:fldChar w:fldCharType="separate"/>
+      </w:r>
+      <w:r>
+        <w:t>[8]</w:t>
+      </w:r>
+      <w:r>
+        <w:fldChar w:fldCharType="end"/>
+      </w:r>
+      <w:r>
+        <w:rPr>
+          <w:rFonts w:hint="eastAsia"/>
+        </w:rPr>
+        <w:t>将它引入了信号处理界。</w:t>
+      </w:r>
+      <w:r>
+        <w:rPr>
+          <w:rFonts w:hint="eastAsia"/>
+        </w:rPr>
+        <w:t>在</w:t>
+      </w:r>
+      <w:r>
+        <w:fldChar w:fldCharType="begin"/>
+      </w:r>
+      <w:r>
+        <w:instrText xml:space="preserve"> </w:instrText>
+      </w:r>
+      <w:r>
+        <w:rPr>
+          <w:rFonts w:hint="eastAsia"/>
+        </w:rPr>
+        <w:instrText>REF _Ref129276633 \r \h</w:instrText>
+      </w:r>
+      <w:r>
+        <w:instrText xml:space="preserve"> </w:instrText>
+      </w:r>
+      <w:r>
+        <w:fldChar w:fldCharType="separate"/>
+      </w:r>
+      <w:r>
+        <w:t>[9]</w:t>
+      </w:r>
+      <w:r>
+        <w:fldChar w:fldCharType="end"/>
+      </w:r>
+      <w:r>
+        <w:fldChar w:fldCharType="begin"/>
+      </w:r>
+      <w:r>
+        <w:instrText xml:space="preserve"> REF _Ref129276748 \r \h </w:instrText>
+      </w:r>
+      <w:r>
+        <w:fldChar w:fldCharType="separate"/>
+      </w:r>
+      <w:r>
+        <w:t>[10]</w:t>
+      </w:r>
+      <w:r>
+        <w:fldChar w:fldCharType="end"/>
+      </w:r>
+      <w:r>
+        <w:rPr>
+          <w:rFonts w:hint="eastAsia"/>
+        </w:rPr>
+        <w:t>中提出的</w:t>
+      </w:r>
+      <w:r>
+        <w:rPr>
+          <w:rFonts w:hint="eastAsia"/>
+        </w:rPr>
+        <w:t>FRFT</w:t>
+      </w:r>
+      <w:r>
+        <w:rPr>
+          <w:rFonts w:hint="eastAsia"/>
+        </w:rPr>
+        <w:t>的离散和数字计算方法为其在实际情况下的应用打开了大门。随着</w:t>
+      </w:r>
+      <w:r>
+        <w:rPr>
+          <w:rFonts w:hint="eastAsia"/>
+        </w:rPr>
+        <w:t>FRFT</w:t>
+      </w:r>
+      <w:r>
+        <w:rPr>
+          <w:rFonts w:hint="eastAsia"/>
+        </w:rPr>
+        <w:t>的进一步衍生，线性</w:t>
+      </w:r>
+      <w:r>
+        <w:rPr>
+          <w:rFonts w:hint="eastAsia"/>
+        </w:rPr>
+        <w:t>正则</w:t>
+      </w:r>
+      <w:r>
+        <w:rPr>
+          <w:rFonts w:hint="eastAsia"/>
+        </w:rPr>
+        <w:t>变换</w:t>
+      </w:r>
+      <w:r>
+        <w:rPr>
+          <w:rFonts w:hint="eastAsia"/>
+        </w:rPr>
+        <w:t>(LCT)</w:t>
+      </w:r>
+      <w:r>
+        <w:rPr>
+          <w:rFonts w:hint="eastAsia"/>
+        </w:rPr>
+        <w:t>被证明在光学和信号处理中发挥着重要作用，许多与</w:t>
+      </w:r>
+      <w:r>
+        <w:rPr>
+          <w:rFonts w:hint="eastAsia"/>
+        </w:rPr>
+        <w:t>FT</w:t>
+      </w:r>
+      <w:r>
+        <w:rPr>
+          <w:rFonts w:hint="eastAsia"/>
+        </w:rPr>
+        <w:t>相关的概念已经被概括到</w:t>
+      </w:r>
+      <w:r>
+        <w:rPr>
+          <w:rFonts w:hint="eastAsia"/>
+        </w:rPr>
+        <w:t>LCT</w:t>
+      </w:r>
+      <w:r>
+        <w:rPr>
+          <w:rFonts w:hint="eastAsia"/>
+        </w:rPr>
+        <w:t>领域。例如，采样理论</w:t>
+      </w:r>
+      <w:r>
+        <w:fldChar w:fldCharType="begin"/>
+      </w:r>
+      <w:r>
+        <w:instrText xml:space="preserve"> </w:instrText>
+      </w:r>
+      <w:r>
+        <w:rPr>
+          <w:rFonts w:hint="eastAsia"/>
+        </w:rPr>
+        <w:instrText>REF _Ref129276753 \r \h</w:instrText>
+      </w:r>
+      <w:r>
+        <w:instrText xml:space="preserve"> </w:instrText>
+      </w:r>
+      <w:r>
+        <w:fldChar w:fldCharType="separate"/>
+      </w:r>
+      <w:r>
+        <w:t>[11]</w:t>
+      </w:r>
+      <w:r>
+        <w:fldChar w:fldCharType="end"/>
+      </w:r>
+      <w:r>
+        <w:fldChar w:fldCharType="begin"/>
+      </w:r>
+      <w:r>
+        <w:instrText xml:space="preserve"> REF _Ref129276754 \r \h </w:instrText>
+      </w:r>
+      <w:r>
+        <w:fldChar w:fldCharType="separate"/>
+      </w:r>
+      <w:r>
+        <w:t>[12]</w:t>
+      </w:r>
+      <w:r>
+        <w:fldChar w:fldCharType="end"/>
+      </w:r>
+      <w:r>
+        <w:rPr>
+          <w:rFonts w:hint="eastAsia"/>
+        </w:rPr>
+        <w:t>、</w:t>
+      </w:r>
+      <w:r>
+        <w:rPr>
+          <w:rFonts w:hint="eastAsia"/>
+        </w:rPr>
+        <w:t>特征函数</w:t>
+      </w:r>
+      <w:r>
+        <w:fldChar w:fldCharType="begin"/>
+      </w:r>
+      <w:r>
+        <w:instrText xml:space="preserve"> </w:instrText>
+      </w:r>
+      <w:r>
+        <w:rPr>
+          <w:rFonts w:hint="eastAsia"/>
+        </w:rPr>
+        <w:instrText>REF _Ref129276760 \r \h</w:instrText>
+      </w:r>
+      <w:r>
+        <w:instrText xml:space="preserve"> </w:instrText>
+      </w:r>
+      <w:r>
+        <w:fldChar w:fldCharType="separate"/>
+      </w:r>
+      <w:r>
+        <w:t>[13]</w:t>
+      </w:r>
+      <w:r>
+        <w:fldChar w:fldCharType="end"/>
+      </w:r>
+      <w:r>
+        <w:rPr>
+          <w:rFonts w:hint="eastAsia"/>
+        </w:rPr>
+        <w:t>、</w:t>
+      </w:r>
+      <w:r>
+        <w:rPr>
+          <w:rFonts w:hint="eastAsia"/>
+        </w:rPr>
+        <w:t>卷积定理</w:t>
+      </w:r>
+      <w:r>
+        <w:rPr>
+          <w:rFonts w:hint="eastAsia"/>
+        </w:rPr>
+        <w:t>[14,15]</w:t>
+      </w:r>
+      <w:r>
+        <w:rPr>
+          <w:rFonts w:hint="eastAsia"/>
+        </w:rPr>
+        <w:t>、</w:t>
+      </w:r>
+      <w:r>
+        <w:rPr>
+          <w:rFonts w:hint="eastAsia"/>
+        </w:rPr>
+        <w:t>以及光谱分析的均匀与非均匀样本</w:t>
+      </w:r>
+      <w:r>
+        <w:rPr>
+          <w:rFonts w:hint="eastAsia"/>
+        </w:rPr>
+        <w:t>，在</w:t>
+      </w:r>
+      <w:r>
+        <w:rPr>
+          <w:rFonts w:hint="eastAsia"/>
+        </w:rPr>
+        <w:t>LCT</w:t>
+      </w:r>
+      <w:r>
+        <w:rPr>
+          <w:rFonts w:hint="eastAsia"/>
+        </w:rPr>
+        <w:t>领域被很好地研究。</w:t>
+      </w:r>
+      <w:r>
+        <w:rPr>
+          <w:rFonts w:hint="eastAsia"/>
+        </w:rPr>
+        <w:t>LCT</w:t>
+      </w:r>
+      <w:r>
+        <w:rPr>
+          <w:rFonts w:hint="eastAsia"/>
+        </w:rPr>
+        <w:t>的</w:t>
+      </w:r>
+      <w:r>
+        <w:rPr>
+          <w:rFonts w:hint="eastAsia"/>
+        </w:rPr>
+        <w:t>有效离散和数字计算算法</w:t>
+      </w:r>
+      <w:r>
+        <w:rPr>
+          <w:rFonts w:hint="eastAsia"/>
+        </w:rPr>
+        <w:t>在</w:t>
+      </w:r>
+      <w:r>
+        <w:fldChar w:fldCharType="begin"/>
+      </w:r>
+      <w:r>
+        <w:instrText xml:space="preserve"> </w:instrText>
+      </w:r>
+      <w:r>
+        <w:rPr>
+          <w:rFonts w:hint="eastAsia"/>
+        </w:rPr>
+        <w:instrText>REF _Ref129277103 \r \h</w:instrText>
+      </w:r>
+      <w:r>
+        <w:instrText xml:space="preserve"> </w:instrText>
+      </w:r>
+      <w:r>
+        <w:fldChar w:fldCharType="separate"/>
+      </w:r>
+      <w:r>
+        <w:t>[17]</w:t>
+      </w:r>
+      <w:r>
+        <w:fldChar w:fldCharType="end"/>
+      </w:r>
+      <w:r>
+        <w:fldChar w:fldCharType="begin"/>
+      </w:r>
+      <w:r>
+        <w:instrText xml:space="preserve"> REF _Ref129277104 \r \h </w:instrText>
+      </w:r>
+      <w:r>
+        <w:fldChar w:fldCharType="separate"/>
+      </w:r>
+      <w:r>
+        <w:t>[18]</w:t>
+      </w:r>
+      <w:r>
+        <w:fldChar w:fldCharType="end"/>
+      </w:r>
+      <w:r>
+        <w:rPr>
+          <w:rFonts w:hint="eastAsia"/>
+        </w:rPr>
+        <w:t>中介绍。更多与</w:t>
+      </w:r>
+      <w:r>
+        <w:rPr>
+          <w:rFonts w:hint="eastAsia"/>
+        </w:rPr>
+        <w:t>LCT</w:t>
+      </w:r>
+      <w:r>
+        <w:rPr>
+          <w:rFonts w:hint="eastAsia"/>
+        </w:rPr>
+        <w:t>相关的结果可以参考</w:t>
+      </w:r>
+      <w:r>
+        <w:fldChar w:fldCharType="begin"/>
+      </w:r>
+      <w:r>
+        <w:instrText xml:space="preserve"> </w:instrText>
+      </w:r>
+      <w:r>
+        <w:rPr>
+          <w:rFonts w:hint="eastAsia"/>
+        </w:rPr>
+        <w:instrText>REF _Ref129271796 \r \h</w:instrText>
+      </w:r>
+      <w:r>
+        <w:instrText xml:space="preserve"> </w:instrText>
+      </w:r>
+      <w:r>
+        <w:fldChar w:fldCharType="separate"/>
+      </w:r>
+      <w:r>
+        <w:t>[3]</w:t>
+      </w:r>
+      <w:r>
+        <w:fldChar w:fldCharType="end"/>
+      </w:r>
+      <w:r>
+        <w:fldChar w:fldCharType="begin"/>
+      </w:r>
+      <w:r>
+        <w:instrText xml:space="preserve"> REF _Ref129271529 \r \h </w:instrText>
+      </w:r>
+      <w:r>
+        <w:fldChar w:fldCharType="separate"/>
+      </w:r>
+      <w:r>
+        <w:t>[4]</w:t>
+      </w:r>
+      <w:r>
+        <w:fldChar w:fldCharType="end"/>
+      </w:r>
+      <w:r>
+        <w:rPr>
+          <w:rFonts w:hint="eastAsia"/>
+        </w:rPr>
+        <w:t>。</w:t>
+      </w:r>
+    </w:p>
+    <w:p>
+      <w:pPr>
+        <w:pStyle w:val="a0"/>
+        <w:ind w:firstLineChars="200" w:firstLine="480"/>
+      </w:pPr>
+      <w:r>
+        <w:rPr>
+          <w:rFonts w:hint="eastAsia"/>
+        </w:rPr>
+        <w:t>同时，线性调频</w:t>
+      </w:r>
+      <w:r>
+        <w:rPr>
+          <w:rFonts w:hint="eastAsia"/>
+        </w:rPr>
+        <w:t>(LFM)</w:t>
+      </w:r>
+      <w:r>
+        <w:rPr>
+          <w:rFonts w:hint="eastAsia"/>
+        </w:rPr>
+        <w:t>信号是一种典型的非稳态信号，被广泛用于通信、雷达和声纳系统中。</w:t>
+      </w:r>
+      <w:r>
+        <w:rPr>
+          <w:rFonts w:hint="eastAsia"/>
+        </w:rPr>
+        <w:t>LFM</w:t>
+      </w:r>
+      <w:r>
+        <w:rPr>
+          <w:rFonts w:hint="eastAsia"/>
+        </w:rPr>
+        <w:t>信号的处理非常重要，因此已经提出了许多算法和方法。与</w:t>
+      </w:r>
+      <w:r>
+        <w:rPr>
+          <w:rFonts w:hint="eastAsia"/>
+        </w:rPr>
+        <w:t>FT</w:t>
+      </w:r>
+      <w:r>
+        <w:rPr>
+          <w:rFonts w:hint="eastAsia"/>
+        </w:rPr>
+        <w:t>相关的模糊</w:t>
+      </w:r>
+      <w:r>
+        <w:rPr>
+          <w:rFonts w:hint="eastAsia"/>
+        </w:rPr>
+        <w:t>函</w:t>
+      </w:r>
+      <w:r>
+        <w:rPr>
+          <w:rFonts w:hint="eastAsia"/>
+        </w:rPr>
+        <w:t>数</w:t>
+      </w:r>
+      <w:r>
+        <w:rPr>
+          <w:rFonts w:hint="eastAsia"/>
+        </w:rPr>
+        <w:t>(AF)</w:t>
+      </w:r>
+      <w:r>
+        <w:rPr>
+          <w:rFonts w:hint="eastAsia"/>
+        </w:rPr>
+        <w:t>是</w:t>
+      </w:r>
+      <w:r>
+        <w:rPr>
+          <w:rFonts w:hint="eastAsia"/>
+        </w:rPr>
+        <w:t>LFM</w:t>
+      </w:r>
+      <w:r>
+        <w:rPr>
+          <w:rFonts w:hint="eastAsia"/>
+        </w:rPr>
+        <w:t>信号处理中最重要的时频工具之一</w:t>
+      </w:r>
+      <w:r>
+        <w:fldChar w:fldCharType="begin"/>
+      </w:r>
+      <w:r>
+        <w:instrText xml:space="preserve"> </w:instrText>
+      </w:r>
+      <w:r>
+        <w:rPr>
+          <w:rFonts w:hint="eastAsia"/>
+        </w:rPr>
+        <w:instrText>REF _Ref129277286 \r \h</w:instrText>
+      </w:r>
+      <w:r>
+        <w:instrText xml:space="preserve"> </w:instrText>
+      </w:r>
+      <w:r>
+        <w:fldChar w:fldCharType="separate"/>
+      </w:r>
+      <w:r>
+        <w:t>[19]</w:t>
+      </w:r>
+      <w:r>
+        <w:fldChar w:fldCharType="end"/>
+      </w:r>
+      <w:r>
+        <w:fldChar w:fldCharType="begin"/>
+      </w:r>
+      <w:r>
+        <w:instrText xml:space="preserve"> REF _Ref129277288 \r \h </w:instrText>
+      </w:r>
+      <w:r>
+        <w:fldChar w:fldCharType="separate"/>
+      </w:r>
+      <w:r>
+        <w:t>[20]</w:t>
+      </w:r>
+      <w:r>
+        <w:fldChar w:fldCharType="end"/>
+      </w:r>
+      <w:r>
+        <w:rPr>
+          <w:rFonts w:hint="eastAsia"/>
+        </w:rPr>
+        <w:t>。此外，还提出了许多与</w:t>
+      </w:r>
+      <w:r>
+        <w:rPr>
+          <w:rFonts w:hint="eastAsia"/>
+        </w:rPr>
+        <w:t>LFM</w:t>
+      </w:r>
+      <w:r>
+        <w:rPr>
+          <w:rFonts w:hint="eastAsia"/>
+        </w:rPr>
+        <w:t>信号参数估计和频谱分析有关的其他重要和有用的方法，如最小均方误差</w:t>
+      </w:r>
+      <w:r>
+        <w:rPr>
+          <w:rFonts w:hint="eastAsia"/>
+        </w:rPr>
+        <w:t>(MMSE)</w:t>
+      </w:r>
+      <w:r>
+        <w:rPr>
+          <w:rFonts w:hint="eastAsia"/>
+        </w:rPr>
+        <w:t>估计</w:t>
+      </w:r>
+      <w:r>
+        <w:fldChar w:fldCharType="begin"/>
+      </w:r>
+      <w:r>
+        <w:instrText xml:space="preserve"> </w:instrText>
+      </w:r>
+      <w:r>
+        <w:rPr>
+          <w:rFonts w:hint="eastAsia"/>
+        </w:rPr>
+        <w:instrText>REF _Ref129277344 \r \h</w:instrText>
+      </w:r>
+      <w:r>
+        <w:instrText xml:space="preserve"> </w:instrText>
+      </w:r>
+      <w:r>
+        <w:fldChar w:fldCharType="separate"/>
+      </w:r>
+      <w:r>
+        <w:t>[21]</w:t>
+      </w:r>
+      <w:r>
+        <w:fldChar w:fldCharType="end"/>
+      </w:r>
+      <w:r>
+        <w:rPr>
+          <w:rFonts w:hint="eastAsia"/>
+        </w:rPr>
+        <w:t>，迭代算法</w:t>
+      </w:r>
+      <w:r>
+        <w:fldChar w:fldCharType="begin"/>
+      </w:r>
+      <w:r>
+        <w:instrText xml:space="preserve"> </w:instrText>
+      </w:r>
+      <w:r>
+        <w:rPr>
+          <w:rFonts w:hint="eastAsia"/>
+        </w:rPr>
+        <w:instrText>REF _Ref129277356 \r \h</w:instrText>
+      </w:r>
+      <w:r>
+        <w:instrText xml:space="preserve"> </w:instrText>
+      </w:r>
+      <w:r>
+        <w:fldChar w:fldCharType="separate"/>
+      </w:r>
+      <w:r>
+        <w:t>[22]</w:t>
+      </w:r>
+      <w:r>
+        <w:fldChar w:fldCharType="end"/>
+      </w:r>
+      <w:r>
+        <w:rPr>
+          <w:rFonts w:hint="eastAsia"/>
+        </w:rPr>
+        <w:t>。与</w:t>
+      </w:r>
+      <w:r>
+        <w:rPr>
+          <w:rFonts w:hint="eastAsia"/>
+        </w:rPr>
+        <w:t>de</w:t>
+      </w:r>
+      <w:r>
+        <w:t xml:space="preserve"> </w:t>
+      </w:r>
+      <w:proofErr w:type="spellStart"/>
+      <w:r>
+        <w:rPr>
+          <w:rFonts w:hint="eastAsia"/>
+        </w:rPr>
+        <w:t>Branges</w:t>
+      </w:r>
+      <w:proofErr w:type="spellEnd"/>
+      <w:r>
+        <w:rPr>
+          <w:rFonts w:hint="eastAsia"/>
+        </w:rPr>
+        <w:t>理论相关的广义</w:t>
+      </w:r>
+      <w:r>
+        <w:rPr>
+          <w:rFonts w:hint="eastAsia"/>
+        </w:rPr>
+        <w:t>FT</w:t>
+      </w:r>
+      <w:r>
+        <w:fldChar w:fldCharType="begin"/>
+      </w:r>
+      <w:r>
+        <w:instrText xml:space="preserve"> </w:instrText>
+      </w:r>
+      <w:r>
+        <w:rPr>
+          <w:rFonts w:hint="eastAsia"/>
+        </w:rPr>
+        <w:instrText>REF _Ref129277383 \r \h</w:instrText>
+      </w:r>
+      <w:r>
+        <w:instrText xml:space="preserve"> </w:instrText>
+      </w:r>
+      <w:r>
+        <w:fldChar w:fldCharType="separate"/>
+      </w:r>
+      <w:r>
+        <w:t>[23]</w:t>
+      </w:r>
+      <w:r>
+        <w:fldChar w:fldCharType="end"/>
+      </w:r>
+      <w:r>
+        <w:rPr>
+          <w:rFonts w:hint="eastAsia"/>
+        </w:rPr>
+        <w:t>，与</w:t>
+      </w:r>
+      <w:r>
+        <w:rPr>
+          <w:rFonts w:hint="eastAsia"/>
+        </w:rPr>
+        <w:t>FRFT</w:t>
+      </w:r>
+      <w:r>
+        <w:rPr>
+          <w:rFonts w:hint="eastAsia"/>
+        </w:rPr>
+        <w:t>相关的</w:t>
+      </w:r>
+      <w:r>
+        <w:rPr>
+          <w:rFonts w:hint="eastAsia"/>
+        </w:rPr>
+        <w:t>AF</w:t>
+      </w:r>
+      <w:r>
+        <w:fldChar w:fldCharType="begin"/>
+      </w:r>
+      <w:r>
+        <w:instrText xml:space="preserve"> </w:instrText>
+      </w:r>
+      <w:r>
+        <w:rPr>
+          <w:rFonts w:hint="eastAsia"/>
+        </w:rPr>
+        <w:instrText>REF _Ref129277401 \r \h</w:instrText>
+      </w:r>
+      <w:r>
+        <w:instrText xml:space="preserve"> </w:instrText>
+      </w:r>
+      <w:r>
+        <w:fldChar w:fldCharType="separate"/>
+      </w:r>
+      <w:r>
+        <w:t>[24]</w:t>
+      </w:r>
+      <w:r>
+        <w:fldChar w:fldCharType="end"/>
+      </w:r>
+      <w:r>
+        <w:rPr>
+          <w:rFonts w:hint="eastAsia"/>
+        </w:rPr>
+        <w:t>，</w:t>
+      </w:r>
+      <w:r>
+        <w:rPr>
+          <w:rFonts w:hint="eastAsia"/>
+        </w:rPr>
+        <w:t>Wigner-Hough</w:t>
+      </w:r>
+      <w:r>
+        <w:rPr>
+          <w:rFonts w:hint="eastAsia"/>
+        </w:rPr>
+        <w:t>变换</w:t>
+      </w:r>
+      <w:r>
+        <w:rPr>
+          <w:rFonts w:hint="eastAsia"/>
+        </w:rPr>
+        <w:t>(WHT)</w:t>
+      </w:r>
+      <w:r>
+        <w:fldChar w:fldCharType="begin"/>
+      </w:r>
+      <w:r>
+        <w:instrText xml:space="preserve"> </w:instrText>
+      </w:r>
+      <w:r>
+        <w:rPr>
+          <w:rFonts w:hint="eastAsia"/>
+        </w:rPr>
+        <w:instrText>REF _Ref129277426 \r \h</w:instrText>
+      </w:r>
+      <w:r>
+        <w:instrText xml:space="preserve"> </w:instrText>
+      </w:r>
+      <w:r>
+        <w:fldChar w:fldCharType="separate"/>
+      </w:r>
+      <w:r>
+        <w:t>[25]</w:t>
+      </w:r>
+      <w:r>
+        <w:fldChar w:fldCharType="end"/>
+      </w:r>
+      <w:r>
+        <w:rPr>
+          <w:rFonts w:hint="eastAsia"/>
+        </w:rPr>
+        <w:t>，</w:t>
+      </w:r>
+      <w:r>
+        <w:rPr>
+          <w:rFonts w:hint="eastAsia"/>
+        </w:rPr>
+        <w:t xml:space="preserve">Chirp </w:t>
+      </w:r>
+      <w:r>
+        <w:rPr>
+          <w:rFonts w:hint="eastAsia"/>
+        </w:rPr>
+        <w:lastRenderedPageBreak/>
+        <w:t>FT</w:t>
+      </w:r>
+      <w:r>
+        <w:fldChar w:fldCharType="begin"/>
+      </w:r>
+      <w:r>
+        <w:instrText xml:space="preserve"> </w:instrText>
+      </w:r>
+      <w:r>
+        <w:rPr>
+          <w:rFonts w:hint="eastAsia"/>
+        </w:rPr>
+        <w:instrText>REF _Ref129277435 \r \h</w:instrText>
+      </w:r>
+      <w:r>
+        <w:instrText xml:space="preserve"> </w:instrText>
+      </w:r>
+      <w:r>
+        <w:fldChar w:fldCharType="separate"/>
+      </w:r>
+      <w:r>
+        <w:t>[26]</w:t>
+      </w:r>
+      <w:r>
+        <w:fldChar w:fldCharType="end"/>
+      </w:r>
+      <w:r>
+        <w:rPr>
+          <w:rFonts w:hint="eastAsia"/>
+        </w:rPr>
+        <w:t>，</w:t>
+      </w:r>
+      <w:proofErr w:type="spellStart"/>
+      <w:r>
+        <w:rPr>
+          <w:rFonts w:hint="eastAsia"/>
+        </w:rPr>
+        <w:t>Wiger</w:t>
+      </w:r>
+      <w:proofErr w:type="spellEnd"/>
+      <w:r>
+        <w:rPr>
+          <w:rFonts w:hint="eastAsia"/>
+        </w:rPr>
+        <w:t>-Ville</w:t>
+      </w:r>
+      <w:r>
+        <w:rPr>
+          <w:rFonts w:hint="eastAsia"/>
+        </w:rPr>
+        <w:t>分布</w:t>
+      </w:r>
+      <w:r>
+        <w:rPr>
+          <w:rFonts w:hint="eastAsia"/>
+        </w:rPr>
+        <w:t>(WVD)</w:t>
+      </w:r>
+      <w:r>
+        <w:fldChar w:fldCharType="begin"/>
+      </w:r>
+      <w:r>
+        <w:instrText xml:space="preserve"> </w:instrText>
+      </w:r>
+      <w:r>
+        <w:rPr>
+          <w:rFonts w:hint="eastAsia"/>
+        </w:rPr>
+        <w:instrText>REF _Ref129277451 \r \h</w:instrText>
+      </w:r>
+      <w:r>
+        <w:instrText xml:space="preserve"> </w:instrText>
+      </w:r>
+      <w:r>
+        <w:fldChar w:fldCharType="separate"/>
+      </w:r>
+      <w:r>
+        <w:t>[27]</w:t>
+      </w:r>
+      <w:r>
+        <w:fldChar w:fldCharType="end"/>
+      </w:r>
+      <w:r>
+        <w:rPr>
+          <w:rFonts w:hint="eastAsia"/>
+        </w:rPr>
+        <w:t>和</w:t>
+      </w:r>
+      <w:r>
+        <w:rPr>
+          <w:rFonts w:hint="eastAsia"/>
+        </w:rPr>
+        <w:t>Raton-ambiguity</w:t>
+      </w:r>
+      <w:r>
+        <w:rPr>
+          <w:rFonts w:hint="eastAsia"/>
+        </w:rPr>
+        <w:t>变换</w:t>
+      </w:r>
+      <w:r>
+        <w:rPr>
+          <w:rFonts w:hint="eastAsia"/>
+        </w:rPr>
+        <w:t>(RAT)</w:t>
+      </w:r>
+      <w:r>
+        <w:fldChar w:fldCharType="begin"/>
+      </w:r>
+      <w:r>
+        <w:instrText xml:space="preserve"> </w:instrText>
+      </w:r>
+      <w:r>
+        <w:rPr>
+          <w:rFonts w:hint="eastAsia"/>
+        </w:rPr>
+        <w:instrText>REF _Ref129277461 \r \h</w:instrText>
+      </w:r>
+      <w:r>
+        <w:instrText xml:space="preserve"> </w:instrText>
+      </w:r>
+      <w:r>
+        <w:fldChar w:fldCharType="separate"/>
+      </w:r>
+      <w:r>
+        <w:t>[28]</w:t>
+      </w:r>
+      <w:r>
+        <w:fldChar w:fldCharType="end"/>
+      </w:r>
+      <w:r>
+        <w:rPr>
+          <w:rFonts w:hint="eastAsia"/>
+        </w:rPr>
+        <w:t>。</w:t>
+      </w:r>
+    </w:p>
+    <w:p>
+      <w:pPr>
+        <w:pStyle w:val="a0"/>
+        <w:ind w:firstLineChars="200" w:firstLine="480"/>
+      </w:pPr>
+      <w:r>
+        <w:rPr>
+          <w:rFonts w:hint="eastAsia"/>
+        </w:rPr>
+        <w:t>遵循</w:t>
+      </w:r>
+      <w:r>
+        <w:rPr>
+          <w:rFonts w:hint="eastAsia"/>
+        </w:rPr>
+        <w:t>AF</w:t>
+      </w:r>
+      <w:r>
+        <w:rPr>
+          <w:rFonts w:hint="eastAsia"/>
+        </w:rPr>
+        <w:t>的经典定义，</w:t>
+      </w:r>
+      <w:r>
+        <w:rPr>
+          <w:rFonts w:hint="eastAsia"/>
+        </w:rPr>
+        <w:t>Pei</w:t>
+      </w:r>
+      <w:r>
+        <w:rPr>
+          <w:rFonts w:hint="eastAsia"/>
+        </w:rPr>
+        <w:t>和</w:t>
+      </w:r>
+      <w:r>
+        <w:rPr>
+          <w:rFonts w:hint="eastAsia"/>
+        </w:rPr>
+        <w:t>D</w:t>
+      </w:r>
+      <w:r>
+        <w:t>i</w:t>
+      </w:r>
+      <w:r>
+        <w:rPr>
+          <w:rFonts w:hint="eastAsia"/>
+        </w:rPr>
+        <w:t>ng</w:t>
+      </w:r>
+      <w:r>
+        <w:fldChar w:fldCharType="begin"/>
+      </w:r>
+      <w:r>
+        <w:instrText xml:space="preserve"> </w:instrText>
+      </w:r>
+      <w:r>
+        <w:rPr>
+          <w:rFonts w:hint="eastAsia"/>
+        </w:rPr>
+        <w:instrText>REF _Ref129277566 \r \h</w:instrText>
+      </w:r>
+      <w:r>
+        <w:instrText xml:space="preserve"> </w:instrText>
+      </w:r>
+      <w:r>
+        <w:fldChar w:fldCharType="separate"/>
+      </w:r>
+      <w:r>
+        <w:t>[29]</w:t>
+      </w:r>
+      <w:r>
+        <w:fldChar w:fldCharType="end"/>
+      </w:r>
+      <w:r>
+        <w:rPr>
+          <w:rFonts w:hint="eastAsia"/>
+        </w:rPr>
+        <w:t>首先研究了与</w:t>
+      </w:r>
+      <w:r>
+        <w:rPr>
+          <w:rFonts w:hint="eastAsia"/>
+        </w:rPr>
+        <w:t>LCT</w:t>
+      </w:r>
+      <w:r>
+        <w:rPr>
+          <w:rFonts w:hint="eastAsia"/>
+        </w:rPr>
+        <w:t>相关的</w:t>
+      </w:r>
+      <w:r>
+        <w:rPr>
+          <w:rFonts w:hint="eastAsia"/>
+        </w:rPr>
+        <w:t>AF</w:t>
+      </w:r>
+      <w:r>
+        <w:rPr>
+          <w:rFonts w:hint="eastAsia"/>
+        </w:rPr>
+        <w:t>，并取得了一些重要的特性。最近</w:t>
+      </w:r>
+      <w:r>
+        <w:rPr>
+          <w:rFonts w:hint="eastAsia"/>
+        </w:rPr>
+        <w:t>Zhao</w:t>
+      </w:r>
+      <w:r>
+        <w:rPr>
+          <w:rFonts w:hint="eastAsia"/>
+        </w:rPr>
+        <w:t>等人</w:t>
+      </w:r>
+      <w:r>
+        <w:fldChar w:fldCharType="begin"/>
+      </w:r>
+      <w:r>
+        <w:instrText xml:space="preserve"> </w:instrText>
+      </w:r>
+      <w:r>
+        <w:rPr>
+          <w:rFonts w:hint="eastAsia"/>
+        </w:rPr>
+        <w:instrText>REF _Ref129277643 \r \h</w:instrText>
+      </w:r>
+      <w:r>
+        <w:instrText xml:space="preserve"> </w:instrText>
+      </w:r>
+      <w:r>
+        <w:fldChar w:fldCharType="separate"/>
+      </w:r>
+      <w:r>
+        <w:t>[30]</w:t>
+      </w:r>
+      <w:r>
+        <w:fldChar w:fldCharType="end"/>
+      </w:r>
+      <w:r>
+        <w:rPr>
+          <w:rFonts w:hint="eastAsia"/>
+        </w:rPr>
+        <w:t>在光信号处理方向上</w:t>
+      </w:r>
+      <w:r>
+        <w:rPr>
+          <w:rFonts w:hint="eastAsia"/>
+        </w:rPr>
+        <w:t>研究了</w:t>
+      </w:r>
+      <w:r>
+        <w:rPr>
+          <w:rFonts w:hint="eastAsia"/>
+        </w:rPr>
+        <w:t>与</w:t>
+      </w:r>
+      <w:r>
+        <w:rPr>
+          <w:rFonts w:hint="eastAsia"/>
+        </w:rPr>
+        <w:t>LCT</w:t>
+      </w:r>
+      <w:r>
+        <w:rPr>
+          <w:rFonts w:hint="eastAsia"/>
+        </w:rPr>
+        <w:t>相关</w:t>
+      </w:r>
+      <w:r>
+        <w:rPr>
+          <w:rFonts w:hint="eastAsia"/>
+        </w:rPr>
+        <w:t>AF</w:t>
+      </w:r>
+      <w:r>
+        <w:rPr>
+          <w:rFonts w:hint="eastAsia"/>
+        </w:rPr>
+        <w:t>的特性和物理意义。</w:t>
+      </w:r>
+      <w:r>
+        <w:rPr>
+          <w:rFonts w:hint="eastAsia"/>
+        </w:rPr>
+        <w:t>本文提出了一种不同于</w:t>
+      </w:r>
+      <w:r>
+        <w:fldChar w:fldCharType="begin"/>
+      </w:r>
+      <w:r>
+        <w:instrText xml:space="preserve"> </w:instrText>
+      </w:r>
+      <w:r>
+        <w:rPr>
+          <w:rFonts w:hint="eastAsia"/>
+        </w:rPr>
+        <w:instrText>REF _Ref129277566 \r \h</w:instrText>
+      </w:r>
+      <w:r>
+        <w:instrText xml:space="preserve"> </w:instrText>
+      </w:r>
+      <w:r>
+        <w:fldChar w:fldCharType="separate"/>
+      </w:r>
+      <w:r>
+        <w:t>[29]</w:t>
+      </w:r>
+      <w:r>
+        <w:fldChar w:fldCharType="end"/>
+      </w:r>
+      <w:r>
+        <w:fldChar w:fldCharType="begin"/>
+      </w:r>
+      <w:r>
+        <w:instrText xml:space="preserve"> REF _Ref129277643 \r \h </w:instrText>
+      </w:r>
+      <w:r>
+        <w:fldChar w:fldCharType="separate"/>
+      </w:r>
+      <w:r>
+        <w:t>[30]</w:t>
+      </w:r>
+      <w:r>
+        <w:fldChar w:fldCharType="end"/>
+      </w:r>
+      <w:r>
+        <w:rPr>
+          <w:rFonts w:hint="eastAsia"/>
+        </w:rPr>
+        <w:t>的</w:t>
+      </w:r>
+      <w:r>
+        <w:rPr>
+          <w:rFonts w:hint="eastAsia"/>
+        </w:rPr>
+        <w:t>新型与</w:t>
+      </w:r>
+      <w:r>
+        <w:rPr>
+          <w:rFonts w:hint="eastAsia"/>
+        </w:rPr>
+        <w:t>（</w:t>
+      </w:r>
+      <w:r>
+        <w:rPr>
+          <w:rFonts w:hint="eastAsia"/>
+        </w:rPr>
+        <w:t>LCT</w:t>
+      </w:r>
+      <w:r>
+        <w:rPr>
+          <w:rFonts w:hint="eastAsia"/>
+        </w:rPr>
+        <w:t>）相关</w:t>
+      </w:r>
+      <w:r>
+        <w:rPr>
+          <w:rFonts w:hint="eastAsia"/>
+        </w:rPr>
+        <w:t>AF</w:t>
+      </w:r>
+      <w:r>
+        <w:rPr>
+          <w:rFonts w:hint="eastAsia"/>
+        </w:rPr>
+        <w:t>。我们还讨论了它在</w:t>
+      </w:r>
+      <w:r>
+        <w:rPr>
+          <w:rFonts w:hint="eastAsia"/>
+        </w:rPr>
+        <w:t>LFM</w:t>
+      </w:r>
+      <w:r>
+        <w:rPr>
+          <w:rFonts w:hint="eastAsia"/>
+        </w:rPr>
+        <w:t>信号处理的主要特性和应用。</w:t>
+      </w:r>
+    </w:p>
+    <w:p>
+      <w:pPr>
+        <w:pStyle w:val="a0"/>
+        <w:ind w:firstLineChars="200" w:firstLine="480"/>
+        <w:rPr>
+          <w:rFonts w:hint="eastAsia"/>
+        </w:rPr>
+      </w:pPr>
+      <w:r>
+        <w:rPr>
+          <w:rFonts w:hint="eastAsia"/>
+        </w:rPr>
+        <w:t>本文组织结构如下：在“前言”部分，我们首先回顾了</w:t>
+      </w:r>
+      <w:r>
+        <w:rPr>
+          <w:rFonts w:hint="eastAsia"/>
+        </w:rPr>
+        <w:t>LCT</w:t>
+      </w:r>
+      <w:r>
+        <w:rPr>
+          <w:rFonts w:hint="eastAsia"/>
+        </w:rPr>
+        <w:t>的相关理论、经典</w:t>
+      </w:r>
+      <w:r>
+        <w:rPr>
+          <w:rFonts w:hint="eastAsia"/>
+        </w:rPr>
+        <w:t>AF</w:t>
+      </w:r>
+      <w:r>
+        <w:rPr>
+          <w:rFonts w:hint="eastAsia"/>
+        </w:rPr>
+        <w:t>以及之前的研究结果。在“</w:t>
+      </w:r>
+      <w:r>
+        <w:rPr>
+          <w:rFonts w:hint="eastAsia"/>
+        </w:rPr>
+        <w:t>与</w:t>
+      </w:r>
+      <w:r>
+        <w:rPr>
+          <w:rFonts w:hint="eastAsia"/>
+        </w:rPr>
+        <w:t>LCT</w:t>
+      </w:r>
+      <w:r>
+        <w:rPr>
+          <w:rFonts w:hint="eastAsia"/>
+        </w:rPr>
+        <w:t>相关的模糊函数</w:t>
+      </w:r>
+      <w:r>
+        <w:rPr>
+          <w:rFonts w:hint="eastAsia"/>
+        </w:rPr>
+        <w:t>”部分，我们提出了与</w:t>
+      </w:r>
+      <w:r>
+        <w:rPr>
+          <w:rFonts w:hint="eastAsia"/>
+        </w:rPr>
+        <w:t>LCT</w:t>
+      </w:r>
+      <w:r>
+        <w:rPr>
+          <w:rFonts w:hint="eastAsia"/>
+        </w:rPr>
+        <w:t>相关的新型</w:t>
+      </w:r>
+      <w:r>
+        <w:rPr>
+          <w:rFonts w:hint="eastAsia"/>
+        </w:rPr>
+        <w:t>AF</w:t>
+      </w:r>
+      <w:r>
+        <w:rPr>
+          <w:rFonts w:hint="eastAsia"/>
+        </w:rPr>
+        <w:t>，并介绍了其主要特性和物理意义。在“</w:t>
+      </w:r>
+      <w:r>
+        <w:rPr>
+          <w:rFonts w:hint="eastAsia"/>
+        </w:rPr>
+        <w:t>AFL</w:t>
+      </w:r>
+      <w:r>
+        <w:rPr>
+          <w:rFonts w:hint="eastAsia"/>
+        </w:rPr>
+        <w:t>的应用”部分，新型</w:t>
+      </w:r>
+      <w:r>
+        <w:rPr>
+          <w:rFonts w:hint="eastAsia"/>
+        </w:rPr>
+        <w:t>AF</w:t>
+      </w:r>
+      <w:r>
+        <w:rPr>
+          <w:rFonts w:hint="eastAsia"/>
+        </w:rPr>
+        <w:t>在</w:t>
+      </w:r>
+      <w:r>
+        <w:rPr>
+          <w:rFonts w:hint="eastAsia"/>
+        </w:rPr>
+        <w:t>LFM</w:t>
+      </w:r>
+      <w:r>
+        <w:rPr>
+          <w:rFonts w:hint="eastAsia"/>
+        </w:rPr>
+        <w:t>信号处理</w:t>
+      </w:r>
+      <w:r>
+        <w:rPr>
+          <w:rFonts w:hint="eastAsia"/>
+        </w:rPr>
+        <w:t>进行了详细研究。在“讨论”部分，讨论了新型</w:t>
+      </w:r>
+      <w:r>
+        <w:rPr>
+          <w:rFonts w:hint="eastAsia"/>
+        </w:rPr>
+        <w:t>AF</w:t>
+      </w:r>
+      <w:r>
+        <w:rPr>
+          <w:rFonts w:hint="eastAsia"/>
+        </w:rPr>
+        <w:t>与其他常见时频工具的区别，如</w:t>
+      </w:r>
+      <w:r>
+        <w:rPr>
+          <w:rFonts w:hint="eastAsia"/>
+        </w:rPr>
+        <w:t>RWT</w:t>
+      </w:r>
+      <w:r>
+        <w:rPr>
+          <w:rFonts w:hint="eastAsia"/>
+        </w:rPr>
+        <w:t>、</w:t>
+      </w:r>
+      <w:r>
+        <w:rPr>
+          <w:rFonts w:hint="eastAsia"/>
+        </w:rPr>
+        <w:t>RAT</w:t>
+      </w:r>
+      <w:r>
+        <w:rPr>
+          <w:rFonts w:hint="eastAsia"/>
+        </w:rPr>
+        <w:t>等。在“模拟”部分，给出了模拟结果，以显示所提出技术的合理性和有效性。“总结”部分是结论。</w:t>
+      </w:r>
+    </w:p>
+    <w:p>
+      <w:pPr>
         <w:pStyle w:val="1"/>
       </w:pPr>
       <w:r>
@@ -387,25 +2426,113 @@
     </w:p>
     <w:p>
       <w:pPr>
+        <w:pStyle w:val="21"/>
+        <w:rPr>
+          <w:rFonts w:hint="eastAsia"/>
+        </w:rPr>
+      </w:pPr>
+      <w:r>
+        <w:rPr>
+          <w:rFonts w:hint="eastAsia"/>
+        </w:rPr>
+        <w:t>LCT</w:t>
+      </w:r>
+    </w:p>
+    <w:p>
+      <w:pPr>
         <w:pStyle w:val="a0"/>
-        <w:rPr>
-          <w:rFonts w:hint="eastAsia"/>
-        </w:rPr>
-      </w:pPr>
-    </w:p>
-    <w:p>
-      <w:pPr>
-        <w:pStyle w:val="MTDisplayEquation"/>
-        <w:ind w:firstLine="480"/>
-      </w:pPr>
-      <w:r>
-        <w:tab/>
-      </w:r>
-      <w:r>
-        <w:rPr>
-          <w:position w:val="-60"/>
-        </w:rPr>
-        <w:object w:dxaOrig="7040" w:dyaOrig="1320" w14:anchorId="5CF51B2B">
+      </w:pPr>
+      <w:r>
+        <w:rPr>
+          <w:rFonts w:hint="eastAsia"/>
+        </w:rPr>
+        <w:t>与</w:t>
+      </w:r>
+      <w:r>
+        <w:rPr>
+          <w:rFonts w:hint="eastAsia"/>
+        </w:rPr>
+        <w:t>LCT</w:t>
+      </w:r>
+      <w:r>
+        <w:rPr>
+          <w:rFonts w:hint="eastAsia"/>
+        </w:rPr>
+        <w:t>相关的模糊函数</w:t>
+      </w:r>
+    </w:p>
+    <w:p>
+      <w:pPr>
+        <w:pStyle w:val="a0"/>
+      </w:pPr>
+      <w:r>
+        <w:rPr>
+          <w:rFonts w:hint="eastAsia"/>
+        </w:rPr>
+        <w:t>AFL</w:t>
+      </w:r>
+      <w:r>
+        <w:rPr>
+          <w:rFonts w:hint="eastAsia"/>
+        </w:rPr>
+        <w:t>的应用</w:t>
+      </w:r>
+    </w:p>
+    <w:p>
+      <w:pPr>
+        <w:pStyle w:val="a0"/>
+      </w:pPr>
+      <w:r>
+        <w:rPr>
+          <w:rFonts w:hint="eastAsia"/>
+        </w:rPr>
+        <w:t>讨论</w:t>
+      </w:r>
+    </w:p>
+    <w:p>
+      <w:pPr>
+        <w:pStyle w:val="a0"/>
+      </w:pPr>
+      <w:r>
+        <w:rPr>
+          <w:rFonts w:hint="eastAsia"/>
+        </w:rPr>
+        <w:t>模拟</w:t>
+      </w:r>
+    </w:p>
+    <w:p>
+      <w:pPr>
+        <w:pStyle w:val="a0"/>
+        <w:rPr>
+          <w:rFonts w:hint="eastAsia"/>
+        </w:rPr>
+      </w:pPr>
+      <w:r>
+        <w:rPr>
+          <w:rFonts w:hint="eastAsia"/>
+        </w:rPr>
+        <w:t>总结</w:t>
+      </w:r>
+    </w:p>
+    <w:p>
+      <w:pPr>
+        <w:pStyle w:val="a0"/>
+        <w:ind w:firstLine="420"/>
+        <w:rPr>
+          <w:rFonts w:hint="eastAsia"/>
+        </w:rPr>
+      </w:pPr>
+      <w:r>
+        <w:rPr>
+          <w:rFonts w:hint="eastAsia"/>
+        </w:rPr>
+        <w:t>一个信号</w:t>
+      </w:r>
+      <w:r>
+        <w:rPr>
+          <w:position w:val="-10"/>
+        </w:rPr>
+        <w:object w:dxaOrig="480" w:dyaOrig="320" w14:anchorId="3B6AC6C0">
           <v:shapetype id="_x0000_t75" coordsize="21600,21600" o:spt="75" o:preferrelative="t" path="m@4@5l@4@11@9@11@9@5xe" filled="f" stroked="f">
             <v:stroke joinstyle="miter"/>
             <v:formulas>
@@ -425,10 +2552,93 @@
             <v:path o:extrusionok="f" gradientshapeok="t" o:connecttype="rect"/>
             <o:lock v:ext="edit" aspectratio="t"/>
           </v:shapetype>
-          <v:shape id="_x0000_i3429" type="#_x0000_t75" style="width:351.85pt;height:66pt" o:ole="">
+          <v:shape id="_x0000_i6382" type="#_x0000_t75" style="width:24pt;height:15.85pt" o:ole="">
             <v:imagedata r:id="rId8" o:title=""/>
           </v:shape>
-          <o:OLEObject Type="Embed" ProgID="Equation.DSMT4" ShapeID="_x0000_i3429" DrawAspect="Content" ObjectID="_1739888356" r:id="rId9"/>
+          <o:OLEObject Type="Embed" ProgID="Equation.DSMT4" ShapeID="_x0000_i6382" DrawAspect="Content" ObjectID="_1739895396" r:id="rId9"/>
+        </w:object>
+      </w:r>
+      <w:r>
+        <w:rPr>
+          <w:rFonts w:hint="eastAsia"/>
+        </w:rPr>
+        <w:t>的</w:t>
+      </w:r>
+      <w:r>
+        <w:rPr>
+          <w:rFonts w:hint="eastAsia"/>
+        </w:rPr>
+        <w:t>LCT</w:t>
+      </w:r>
+      <w:r>
+        <w:rPr>
+          <w:rFonts w:hint="eastAsia"/>
+        </w:rPr>
+        <w:t>可以被定义</w:t>
+      </w:r>
+      <w:r>
+        <w:fldChar w:fldCharType="begin"/>
+      </w:r>
+      <w:r>
+        <w:instrText xml:space="preserve"> </w:instrText>
+      </w:r>
+      <w:r>
+        <w:rPr>
+          <w:rFonts w:hint="eastAsia"/>
+        </w:rPr>
+        <w:instrText>REF _Ref129271796 \r \h</w:instrText>
+      </w:r>
+      <w:r>
+        <w:instrText xml:space="preserve"> </w:instrText>
+      </w:r>
+      <w:r>
+        <w:fldChar w:fldCharType="separate"/>
+      </w:r>
+      <w:r>
+        <w:t>[3]</w:t>
+      </w:r>
+      <w:r>
+        <w:fldChar w:fldCharType="end"/>
+      </w:r>
+      <w:r>
+        <w:fldChar w:fldCharType="begin"/>
+      </w:r>
+      <w:r>
+        <w:instrText xml:space="preserve"> REF _Ref129271529 \r \h </w:instrText>
+      </w:r>
+      <w:r>
+        <w:fldChar w:fldCharType="separate"/>
+      </w:r>
+      <w:r>
+        <w:t>[4]</w:t>
+      </w:r>
+      <w:r>
+        <w:fldChar w:fldCharType="end"/>
+      </w:r>
+      <w:r>
+        <w:rPr>
+          <w:rFonts w:hint="eastAsia"/>
+        </w:rPr>
+        <w:t>为：</w:t>
+      </w:r>
+    </w:p>
+    <w:p>
+      <w:pPr>
+        <w:pStyle w:val="MTDisplayEquation"/>
+        <w:ind w:firstLine="480"/>
+      </w:pPr>
+      <w:r>
+        <w:tab/>
+      </w:r>
+      <w:r>
+        <w:rPr>
+          <w:position w:val="-82"/>
+        </w:rPr>
+        <w:object w:dxaOrig="5260" w:dyaOrig="1760" w14:anchorId="5CF51B2B">
+          <v:shape id="_x0000_i6384" type="#_x0000_t75" style="width:263.15pt;height:87.85pt" o:ole="">
+            <v:imagedata r:id="rId10" o:title=""/>
+          </v:shape>
+          <o:OLEObject Type="Embed" ProgID="Equation.DSMT4" ShapeID="_x0000_i6384" DrawAspect="Content" ObjectID="_1739895397" r:id="rId11"/>
         </w:object>
       </w:r>
       <w:r>
@@ -468,46 +2678,175 @@
       </w:r>
     </w:p>
     <w:p>
-      <w:pPr>
-        <w:ind w:firstLine="480"/>
-      </w:pPr>
+      <w:r>
+        <w:rPr>
+          <w:rFonts w:hint="eastAsia"/>
+        </w:rPr>
+        <w:t>其中</w:t>
+      </w:r>
       <w:r>
         <w:rPr>
           <w:position w:val="-10"/>
         </w:rPr>
         <w:object w:dxaOrig="840" w:dyaOrig="320" w14:anchorId="5C679D68">
           <v:shape id="_x0000_i3435" type="#_x0000_t75" style="width:42pt;height:15.85pt" o:ole="">
-            <v:imagedata r:id="rId10" o:title=""/>
+            <v:imagedata r:id="rId12" o:title=""/>
           </v:shape>
-          <o:OLEObject Type="Embed" ProgID="Equation.DSMT4" ShapeID="_x0000_i3435" DrawAspect="Content" ObjectID="_1739888357" r:id="rId11"/>
+          <o:OLEObject Type="Embed" ProgID="Equation.DSMT4" ShapeID="_x0000_i3435" DrawAspect="Content" ObjectID="_1739895398" r:id="rId13"/>
         </w:object>
       </w:r>
-    </w:p>
-    <w:p>
-      <w:pPr>
-        <w:ind w:firstLine="480"/>
-      </w:pPr>
+      <w:r>
+        <w:rPr>
+          <w:rFonts w:hint="eastAsia"/>
+        </w:rPr>
+        <w:t>为实数</w:t>
+      </w:r>
+      <w:r>
+        <w:rPr>
+          <w:rFonts w:hint="eastAsia"/>
+        </w:rPr>
+        <w:t>，并满足</w:t>
+      </w:r>
       <w:r>
         <w:rPr>
           <w:position w:val="-6"/>
         </w:rPr>
         <w:object w:dxaOrig="1100" w:dyaOrig="279" w14:anchorId="48515669">
           <v:shape id="_x0000_i1027" type="#_x0000_t75" style="width:54.85pt;height:14.15pt" o:ole="">
-            <v:imagedata r:id="rId12" o:title=""/>
+            <v:imagedata r:id="rId14" o:title=""/>
           </v:shape>
-          <o:OLEObject Type="Embed" ProgID="Equation.DSMT4" ShapeID="_x0000_i1027" DrawAspect="Content" ObjectID="_1739888358" r:id="rId13"/>
+          <o:OLEObject Type="Embed" ProgID="Equation.DSMT4" ShapeID="_x0000_i1027" DrawAspect="Content" ObjectID="_1739895399" r:id="rId15"/>
         </w:object>
       </w:r>
-    </w:p>
-    <w:p>
-      <w:pPr>
-        <w:ind w:firstLine="480"/>
-      </w:pPr>
-    </w:p>
-    <w:p>
-      <w:pPr>
-        <w:ind w:firstLine="480"/>
-      </w:pPr>
+      <w:r>
+        <w:rPr>
+          <w:rFonts w:hint="eastAsia"/>
+        </w:rPr>
+        <w:t>。</w:t>
+      </w:r>
+    </w:p>
+    <w:p>
+      <w:pPr>
+        <w:ind w:firstLine="420"/>
+        <w:rPr>
+          <w:rFonts w:hint="eastAsia"/>
+        </w:rPr>
+      </w:pPr>
+      <w:r>
+        <w:rPr>
+          <w:rFonts w:hint="eastAsia"/>
+        </w:rPr>
+        <w:t>很容易验证，经典的</w:t>
+      </w:r>
+      <w:r>
+        <w:rPr>
+          <w:rFonts w:hint="eastAsia"/>
+        </w:rPr>
+        <w:t>FT</w:t>
+      </w:r>
+      <w:r>
+        <w:rPr>
+          <w:rFonts w:hint="eastAsia"/>
+        </w:rPr>
+        <w:t>、</w:t>
+      </w:r>
+      <w:r>
+        <w:rPr>
+          <w:rFonts w:hint="eastAsia"/>
+        </w:rPr>
+        <w:t>FRFT</w:t>
+      </w:r>
+      <w:r>
+        <w:rPr>
+          <w:rFonts w:hint="eastAsia"/>
+        </w:rPr>
+        <w:t>、啁啾操作和缩放操作都是</w:t>
+      </w:r>
+      <w:proofErr w:type="gramStart"/>
+      <w:r>
+        <w:rPr>
+          <w:rFonts w:hint="eastAsia"/>
+        </w:rPr>
+        <w:t>如以下</w:t>
+      </w:r>
+      <w:proofErr w:type="gramEnd"/>
+      <w:r>
+        <w:rPr>
+          <w:rFonts w:hint="eastAsia"/>
+        </w:rPr>
+        <w:t>所示</w:t>
+      </w:r>
+      <w:r>
+        <w:rPr>
+          <w:rFonts w:hint="eastAsia"/>
+        </w:rPr>
+        <w:t>的</w:t>
+      </w:r>
+      <w:r>
+        <w:rPr>
+          <w:rFonts w:hint="eastAsia"/>
+        </w:rPr>
+        <w:t>特殊</w:t>
+      </w:r>
+      <w:r>
+        <w:rPr>
+          <w:rFonts w:hint="eastAsia"/>
+        </w:rPr>
+        <w:t>LCT</w:t>
+      </w:r>
+      <w:r>
+        <w:rPr>
+          <w:rFonts w:hint="eastAsia"/>
+        </w:rPr>
+        <w:t>案例。</w:t>
+      </w:r>
+      <w:r>
+        <w:rPr>
+          <w:rFonts w:hint="eastAsia"/>
+        </w:rPr>
+        <w:t>当</w:t>
+      </w:r>
+      <w:r>
+        <w:rPr>
+          <w:position w:val="-14"/>
+        </w:rPr>
+        <w:object w:dxaOrig="2200" w:dyaOrig="400" w14:anchorId="23322367">
+          <v:shape id="_x0000_i6389" type="#_x0000_t75" style="width:110.15pt;height:20.15pt" o:ole="">
+            <v:imagedata r:id="rId16" o:title=""/>
+          </v:shape>
+          <o:OLEObject Type="Embed" ProgID="Equation.DSMT4" ShapeID="_x0000_i6389" DrawAspect="Content" ObjectID="_1739895400" r:id="rId17"/>
+        </w:object>
+      </w:r>
+      <w:r>
+        <w:rPr>
+          <w:rFonts w:hint="eastAsia"/>
+        </w:rPr>
+        <w:t>时，</w:t>
+      </w:r>
+      <w:r>
+        <w:rPr>
+          <w:rFonts w:hint="eastAsia"/>
+        </w:rPr>
+        <w:t>LCT</w:t>
+      </w:r>
+      <w:r>
+        <w:rPr>
+          <w:rFonts w:hint="eastAsia"/>
+        </w:rPr>
+        <w:t>变成了</w:t>
+      </w:r>
+      <w:r>
+        <w:rPr>
+          <w:rFonts w:hint="eastAsia"/>
+        </w:rPr>
+        <w:t>FT</w:t>
+      </w:r>
+      <w:r>
+        <w:rPr>
+          <w:rFonts w:hint="eastAsia"/>
+        </w:rPr>
+        <w:t>：</w:t>
+      </w:r>
     </w:p>
     <w:p>
       <w:pPr>
@@ -523,9 +2862,9 @@
         </w:rPr>
         <w:object w:dxaOrig="3440" w:dyaOrig="400" w14:anchorId="2E4BBD8C">
           <v:shape id="_x0000_i1028" type="#_x0000_t75" style="width:171.85pt;height:20.15pt" o:ole="">
-            <v:imagedata r:id="rId14" o:title=""/>
+            <v:imagedata r:id="rId18" o:title=""/>
           </v:shape>
-          <o:OLEObject Type="Embed" ProgID="Equation.DSMT4" ShapeID="_x0000_i1028" DrawAspect="Content" ObjectID="_1739888359" r:id="rId15"/>
+          <o:OLEObject Type="Embed" ProgID="Equation.DSMT4" ShapeID="_x0000_i1028" DrawAspect="Content" ObjectID="_1739895401" r:id="rId19"/>
         </w:object>
       </w:r>
       <w:r>
@@ -566,6 +2905,61 @@
     </w:p>
     <w:p>
       <w:pPr>
+        <w:rPr>
+          <w:rFonts w:hint="eastAsia"/>
+        </w:rPr>
+      </w:pPr>
+      <w:r>
+        <w:rPr>
+          <w:rFonts w:hint="eastAsia"/>
+        </w:rPr>
+        <w:lastRenderedPageBreak/>
+        <w:t>当</w:t>
+      </w:r>
+      <w:r>
+        <w:rPr>
+          <w:position w:val="-14"/>
+        </w:rPr>
+        <w:object w:dxaOrig="3700" w:dyaOrig="400" w14:anchorId="34686424">
+          <v:shape id="_x0000_i6392" type="#_x0000_t75" style="width:185.15pt;height:20.15pt" o:ole="">
+            <v:imagedata r:id="rId20" o:title=""/>
+          </v:shape>
+          <o:OLEObject Type="Embed" ProgID="Equation.DSMT4" ShapeID="_x0000_i6392" DrawAspect="Content" ObjectID="_1739895402" r:id="rId21"/>
+        </w:object>
+      </w:r>
+      <w:r>
+        <w:rPr>
+          <w:rFonts w:hint="eastAsia"/>
+        </w:rPr>
+        <w:t>时，</w:t>
+      </w:r>
+      <w:r>
+        <w:rPr>
+          <w:rFonts w:hint="eastAsia"/>
+        </w:rPr>
+        <w:t>LCT</w:t>
+      </w:r>
+      <w:r>
+        <w:rPr>
+          <w:rFonts w:hint="eastAsia"/>
+        </w:rPr>
+        <w:t>变成了</w:t>
+      </w:r>
+      <w:r>
+        <w:rPr>
+          <w:rFonts w:hint="eastAsia"/>
+        </w:rPr>
+        <w:t>FRFT</w:t>
+      </w:r>
+      <w:r>
+        <w:rPr>
+          <w:rFonts w:hint="eastAsia"/>
+        </w:rPr>
+        <w:t>：</w:t>
+      </w:r>
+    </w:p>
+    <w:p>
+      <w:pPr>
         <w:pStyle w:val="MTDisplayEquation"/>
         <w:ind w:firstLine="480"/>
       </w:pPr>
@@ -578,9 +2972,9 @@
         </w:rPr>
         <w:object w:dxaOrig="4420" w:dyaOrig="420" w14:anchorId="467B9626">
           <v:shape id="_x0000_i1029" type="#_x0000_t75" style="width:221.15pt;height:21pt" o:ole="">
-            <v:imagedata r:id="rId16" o:title=""/>
+            <v:imagedata r:id="rId22" o:title=""/>
           </v:shape>
-          <o:OLEObject Type="Embed" ProgID="Equation.DSMT4" ShapeID="_x0000_i1029" DrawAspect="Content" ObjectID="_1739888360" r:id="rId17"/>
+          <o:OLEObject Type="Embed" ProgID="Equation.DSMT4" ShapeID="_x0000_i1029" DrawAspect="Content" ObjectID="_1739895403" r:id="rId23"/>
         </w:object>
       </w:r>
       <w:r>
@@ -621,6 +3015,60 @@
     </w:p>
     <w:p>
       <w:pPr>
+        <w:rPr>
+          <w:rFonts w:hint="eastAsia"/>
+        </w:rPr>
+      </w:pPr>
+      <w:r>
+        <w:rPr>
+          <w:rFonts w:hint="eastAsia"/>
+        </w:rPr>
+        <w:t>当</w:t>
+      </w:r>
+      <w:r>
+        <w:rPr>
+          <w:position w:val="-14"/>
+        </w:rPr>
+        <w:object w:dxaOrig="2040" w:dyaOrig="400" w14:anchorId="011435C7">
+          <v:shape id="_x0000_i6395" type="#_x0000_t75" style="width:102pt;height:20.15pt" o:ole="">
+            <v:imagedata r:id="rId24" o:title=""/>
+          </v:shape>
+          <o:OLEObject Type="Embed" ProgID="Equation.DSMT4" ShapeID="_x0000_i6395" DrawAspect="Content" ObjectID="_1739895404" r:id="rId25"/>
+        </w:object>
+      </w:r>
+      <w:r>
+        <w:rPr>
+          <w:rFonts w:hint="eastAsia"/>
+        </w:rPr>
+        <w:t>时，</w:t>
+      </w:r>
+      <w:r>
+        <w:rPr>
+          <w:rFonts w:hint="eastAsia"/>
+        </w:rPr>
+        <w:t>LCT</w:t>
+      </w:r>
+      <w:r>
+        <w:rPr>
+          <w:rFonts w:hint="eastAsia"/>
+        </w:rPr>
+        <w:t>变成了</w:t>
+      </w:r>
+      <w:r>
+        <w:rPr>
+          <w:rFonts w:hint="eastAsia"/>
+        </w:rPr>
+        <w:t>啁啾操作</w:t>
+      </w:r>
+      <w:r>
+        <w:rPr>
+          <w:rFonts w:hint="eastAsia"/>
+        </w:rPr>
+        <w:t>：</w:t>
+      </w:r>
+    </w:p>
+    <w:p>
+      <w:pPr>
         <w:pStyle w:val="MTDisplayEquation"/>
         <w:ind w:firstLine="480"/>
       </w:pPr>
@@ -633,9 +3081,9 @@
         </w:rPr>
         <w:object w:dxaOrig="2680" w:dyaOrig="520" w14:anchorId="29023687">
           <v:shape id="_x0000_i1030" type="#_x0000_t75" style="width:134.15pt;height:26.15pt" o:ole="">
-            <v:imagedata r:id="rId18" o:title=""/>
+            <v:imagedata r:id="rId26" o:title=""/>
           </v:shape>
-          <o:OLEObject Type="Embed" ProgID="Equation.DSMT4" ShapeID="_x0000_i1030" DrawAspect="Content" ObjectID="_1739888361" r:id="rId19"/>
+          <o:OLEObject Type="Embed" ProgID="Equation.DSMT4" ShapeID="_x0000_i1030" DrawAspect="Content" ObjectID="_1739895405" r:id="rId27"/>
         </w:object>
       </w:r>
       <w:r>
@@ -676,6 +3124,60 @@
     </w:p>
     <w:p>
       <w:pPr>
+        <w:rPr>
+          <w:rFonts w:hint="eastAsia"/>
+        </w:rPr>
+      </w:pPr>
+      <w:r>
+        <w:rPr>
+          <w:rFonts w:hint="eastAsia"/>
+        </w:rPr>
+        <w:t>当</w:t>
+      </w:r>
+      <w:r>
+        <w:rPr>
+          <w:position w:val="-16"/>
+        </w:rPr>
+        <w:object w:dxaOrig="2380" w:dyaOrig="440" w14:anchorId="24179B2C">
+          <v:shape id="_x0000_i6398" type="#_x0000_t75" style="width:119.15pt;height:21.85pt" o:ole="">
+            <v:imagedata r:id="rId28" o:title=""/>
+          </v:shape>
+          <o:OLEObject Type="Embed" ProgID="Equation.DSMT4" ShapeID="_x0000_i6398" DrawAspect="Content" ObjectID="_1739895406" r:id="rId29"/>
+        </w:object>
+      </w:r>
+      <w:r>
+        <w:rPr>
+          <w:rFonts w:hint="eastAsia"/>
+        </w:rPr>
+        <w:t>时，</w:t>
+      </w:r>
+      <w:r>
+        <w:rPr>
+          <w:rFonts w:hint="eastAsia"/>
+        </w:rPr>
+        <w:t>LCT</w:t>
+      </w:r>
+      <w:r>
+        <w:rPr>
+          <w:rFonts w:hint="eastAsia"/>
+        </w:rPr>
+        <w:t>变成了</w:t>
+      </w:r>
+      <w:r>
+        <w:rPr>
+          <w:rFonts w:hint="eastAsia"/>
+        </w:rPr>
+        <w:t>缩放操作</w:t>
+      </w:r>
+      <w:r>
+        <w:rPr>
+          <w:rFonts w:hint="eastAsia"/>
+        </w:rPr>
+        <w:t>：</w:t>
+      </w:r>
+    </w:p>
+    <w:p>
+      <w:pPr>
         <w:pStyle w:val="MTDisplayEquation"/>
         <w:ind w:firstLine="480"/>
       </w:pPr>
@@ -688,9 +3190,9 @@
         </w:rPr>
         <w:object w:dxaOrig="3320" w:dyaOrig="520" w14:anchorId="43C6C0F6">
           <v:shape id="_x0000_i1031" type="#_x0000_t75" style="width:165.85pt;height:26.15pt" o:ole="">
-            <v:imagedata r:id="rId20" o:title=""/>
+            <v:imagedata r:id="rId30" o:title=""/>
           </v:shape>
-          <o:OLEObject Type="Embed" ProgID="Equation.DSMT4" ShapeID="_x0000_i1031" DrawAspect="Content" ObjectID="_1739888362" r:id="rId21"/>
+          <o:OLEObject Type="Embed" ProgID="Equation.DSMT4" ShapeID="_x0000_i1031" DrawAspect="Content" ObjectID="_1739895407" r:id="rId31"/>
         </w:object>
       </w:r>
       <w:r>
@@ -731,6 +3233,172 @@
     </w:p>
     <w:p>
       <w:pPr>
+        <w:ind w:firstLineChars="200" w:firstLine="480"/>
+      </w:pPr>
+      <w:r>
+        <w:rPr>
+          <w:rFonts w:hint="eastAsia"/>
+        </w:rPr>
+        <w:t>许多关于</w:t>
+      </w:r>
+      <w:r>
+        <w:rPr>
+          <w:rFonts w:hint="eastAsia"/>
+        </w:rPr>
+        <w:t>LCT</w:t>
+      </w:r>
+      <w:r>
+        <w:rPr>
+          <w:rFonts w:hint="eastAsia"/>
+        </w:rPr>
+        <w:t>的有用</w:t>
+      </w:r>
+      <w:r>
+        <w:rPr>
+          <w:rFonts w:hint="eastAsia"/>
+        </w:rPr>
+        <w:t>特性</w:t>
+      </w:r>
+      <w:r>
+        <w:fldChar w:fldCharType="begin"/>
+      </w:r>
+      <w:r>
+        <w:instrText xml:space="preserve"> </w:instrText>
+      </w:r>
+      <w:r>
+        <w:rPr>
+          <w:rFonts w:hint="eastAsia"/>
+        </w:rPr>
+        <w:instrText>REF _Ref129271796 \r \h</w:instrText>
+      </w:r>
+      <w:r>
+        <w:instrText xml:space="preserve"> </w:instrText>
+      </w:r>
+      <w:r>
+        <w:fldChar w:fldCharType="separate"/>
+      </w:r>
+      <w:r>
+        <w:t>[3]</w:t>
+      </w:r>
+      <w:r>
+        <w:fldChar w:fldCharType="end"/>
+      </w:r>
+      <w:r>
+        <w:fldChar w:fldCharType="begin"/>
+      </w:r>
+      <w:r>
+        <w:instrText xml:space="preserve"> REF _Ref129271529 \r \h </w:instrText>
+      </w:r>
+      <w:r>
+        <w:fldChar w:fldCharType="separate"/>
+      </w:r>
+      <w:r>
+        <w:t>[4]</w:t>
+      </w:r>
+      <w:r>
+        <w:fldChar w:fldCharType="end"/>
+      </w:r>
+      <w:r>
+        <w:rPr>
+          <w:rFonts w:hint="eastAsia"/>
+        </w:rPr>
+        <w:t>表明</w:t>
+      </w:r>
+      <w:r>
+        <w:rPr>
+          <w:rFonts w:hint="eastAsia"/>
+        </w:rPr>
+        <w:t>LCT</w:t>
+      </w:r>
+      <w:r>
+        <w:rPr>
+          <w:rFonts w:hint="eastAsia"/>
+        </w:rPr>
+        <w:t>是最重要的非</w:t>
+      </w:r>
+      <w:r>
+        <w:rPr>
+          <w:rFonts w:hint="eastAsia"/>
+        </w:rPr>
+        <w:t>稳态</w:t>
+      </w:r>
+      <w:r>
+        <w:rPr>
+          <w:rFonts w:hint="eastAsia"/>
+        </w:rPr>
+        <w:t>信号处理工具之一，以下</w:t>
+      </w:r>
+      <w:r>
+        <w:rPr>
+          <w:rFonts w:hint="eastAsia"/>
+        </w:rPr>
+        <w:t>与</w:t>
+      </w:r>
+      <w:r>
+        <w:rPr>
+          <w:rFonts w:hint="eastAsia"/>
+        </w:rPr>
+        <w:t>LCT</w:t>
+      </w:r>
+      <w:r>
+        <w:rPr>
+          <w:rFonts w:hint="eastAsia"/>
+        </w:rPr>
+        <w:t>相关的</w:t>
+      </w:r>
+      <w:r>
+        <w:rPr>
+          <w:rFonts w:hint="eastAsia"/>
+        </w:rPr>
+        <w:t>加法</w:t>
+      </w:r>
+      <w:r>
+        <w:rPr>
+          <w:rFonts w:hint="eastAsia"/>
+        </w:rPr>
+        <w:t>特性</w:t>
+      </w:r>
+      <w:r>
+        <w:rPr>
+          <w:rFonts w:hint="eastAsia"/>
+        </w:rPr>
+        <w:t>和</w:t>
+      </w:r>
+      <w:r>
+        <w:rPr>
+          <w:rFonts w:hint="eastAsia"/>
+        </w:rPr>
+        <w:t>可逆特性将会被用在本文。</w:t>
+      </w:r>
+    </w:p>
+    <w:p>
+      <w:pPr>
+        <w:ind w:firstLineChars="200" w:firstLine="480"/>
+        <w:rPr>
+          <w:rFonts w:hint="eastAsia"/>
+        </w:rPr>
+      </w:pPr>
+      <w:r>
+        <w:rPr>
+          <w:rFonts w:hint="eastAsia"/>
+        </w:rPr>
+        <w:t>（</w:t>
+      </w:r>
+      <w:r>
+        <w:rPr>
+          <w:rFonts w:hint="eastAsia"/>
+        </w:rPr>
+        <w:t>1</w:t>
+      </w:r>
+      <w:r>
+        <w:rPr>
+          <w:rFonts w:hint="eastAsia"/>
+        </w:rPr>
+        <w:t>）加法特性</w:t>
+      </w:r>
+    </w:p>
+    <w:p>
+      <w:pPr>
         <w:pStyle w:val="MTDisplayEquation"/>
         <w:ind w:firstLine="480"/>
       </w:pPr>
@@ -743,9 +3411,9 @@
         </w:rPr>
         <w:object w:dxaOrig="4980" w:dyaOrig="480" w14:anchorId="27B28C55">
           <v:shape id="_x0000_i1032" type="#_x0000_t75" style="width:249pt;height:24pt" o:ole="">
-            <v:imagedata r:id="rId22" o:title=""/>
+            <v:imagedata r:id="rId32" o:title=""/>
           </v:shape>
-          <o:OLEObject Type="Embed" ProgID="Equation.DSMT4" ShapeID="_x0000_i1032" DrawAspect="Content" ObjectID="_1739888363" r:id="rId23"/>
+          <o:OLEObject Type="Embed" ProgID="Equation.DSMT4" ShapeID="_x0000_i1032" DrawAspect="Content" ObjectID="_1739895408" r:id="rId33"/>
         </w:object>
       </w:r>
       <w:r>
@@ -785,6 +3453,57 @@
       </w:r>
     </w:p>
     <w:p>
+      <w:r>
+        <w:rPr>
+          <w:rFonts w:hint="eastAsia"/>
+        </w:rPr>
+        <w:t>其中</w:t>
+      </w:r>
+      <w:r>
+        <w:rPr>
+          <w:position w:val="-32"/>
+        </w:rPr>
+        <w:object w:dxaOrig="2980" w:dyaOrig="760" w14:anchorId="00FBC7D8">
+          <v:shape id="_x0000_i6401" type="#_x0000_t75" style="width:149.15pt;height:38.15pt" o:ole="">
+            <v:imagedata r:id="rId34" o:title=""/>
+          </v:shape>
+          <o:OLEObject Type="Embed" ProgID="Equation.DSMT4" ShapeID="_x0000_i6401" DrawAspect="Content" ObjectID="_1739895409" r:id="rId35"/>
+        </w:object>
+      </w:r>
+      <w:r>
+        <w:rPr>
+          <w:rFonts w:hint="eastAsia"/>
+        </w:rPr>
+        <w:t>。</w:t>
+      </w:r>
+    </w:p>
+    <w:p>
+      <w:pPr>
+        <w:ind w:firstLineChars="200" w:firstLine="480"/>
+        <w:rPr>
+          <w:rFonts w:hint="eastAsia"/>
+        </w:rPr>
+      </w:pPr>
+      <w:r>
+        <w:rPr>
+          <w:rFonts w:hint="eastAsia"/>
+        </w:rPr>
+        <w:t>（</w:t>
+      </w:r>
+      <w:r>
+        <w:rPr>
+          <w:rFonts w:hint="eastAsia"/>
+        </w:rPr>
+        <w:t>2</w:t>
+      </w:r>
+      <w:r>
+        <w:rPr>
+          <w:rFonts w:hint="eastAsia"/>
+        </w:rPr>
+        <w:t>）可逆特性</w:t>
+      </w:r>
+    </w:p>
+    <w:p>
       <w:pPr>
         <w:pStyle w:val="MTDisplayEquation"/>
         <w:ind w:firstLine="480"/>
@@ -798,9 +3517,9 @@
         </w:rPr>
         <w:object w:dxaOrig="3640" w:dyaOrig="440" w14:anchorId="09918F2F">
           <v:shape id="_x0000_i1033" type="#_x0000_t75" style="width:182.15pt;height:21.85pt" o:ole="">
-            <v:imagedata r:id="rId24" o:title=""/>
+            <v:imagedata r:id="rId36" o:title=""/>
           </v:shape>
-          <o:OLEObject Type="Embed" ProgID="Equation.DSMT4" ShapeID="_x0000_i1033" DrawAspect="Content" ObjectID="_1739888364" r:id="rId25"/>
+          <o:OLEObject Type="Embed" ProgID="Equation.DSMT4" ShapeID="_x0000_i1033" DrawAspect="Content" ObjectID="_1739895410" r:id="rId37"/>
         </w:object>
       </w:r>
       <w:r>
@@ -841,6 +3560,426 @@
     </w:p>
     <w:p>
       <w:pPr>
+        <w:ind w:firstLineChars="200" w:firstLine="480"/>
+        <w:rPr>
+          <w:rFonts w:hint="eastAsia"/>
+        </w:rPr>
+      </w:pPr>
+      <w:r>
+        <w:rPr>
+          <w:rFonts w:hint="eastAsia"/>
+        </w:rPr>
+        <w:t>因为</w:t>
+      </w:r>
+      <w:r>
+        <w:rPr>
+          <w:rFonts w:hint="eastAsia"/>
+        </w:rPr>
+        <w:t>LCT</w:t>
+      </w:r>
+      <w:r>
+        <w:rPr>
+          <w:rFonts w:hint="eastAsia"/>
+        </w:rPr>
+        <w:t>可以被看作是</w:t>
+      </w:r>
+      <w:proofErr w:type="gramStart"/>
+      <w:r>
+        <w:rPr>
+          <w:rFonts w:hint="eastAsia"/>
+        </w:rPr>
+        <w:t>经典傅里叶</w:t>
+      </w:r>
+      <w:proofErr w:type="gramEnd"/>
+      <w:r>
+        <w:rPr>
+          <w:rFonts w:hint="eastAsia"/>
+        </w:rPr>
+        <w:t>和分数</w:t>
+      </w:r>
+      <w:r>
+        <w:rPr>
+          <w:rFonts w:hint="eastAsia"/>
+        </w:rPr>
+        <w:t>FT</w:t>
+      </w:r>
+      <w:r>
+        <w:rPr>
+          <w:rFonts w:hint="eastAsia"/>
+        </w:rPr>
+        <w:t>的泛化，所以它可以扩展它们的</w:t>
+      </w:r>
+      <w:r>
+        <w:rPr>
+          <w:rFonts w:hint="eastAsia"/>
+        </w:rPr>
+        <w:t>功能</w:t>
+      </w:r>
+      <w:r>
+        <w:rPr>
+          <w:rFonts w:hint="eastAsia"/>
+        </w:rPr>
+        <w:t>和应用，并解决一些超出这些操作的问题</w:t>
+      </w:r>
+      <w:r>
+        <w:fldChar w:fldCharType="begin"/>
+      </w:r>
+      <w:r>
+        <w:instrText xml:space="preserve"> </w:instrText>
+      </w:r>
+      <w:r>
+        <w:rPr>
+          <w:rFonts w:hint="eastAsia"/>
+        </w:rPr>
+        <w:instrText>REF _Ref129279628 \r \h</w:instrText>
+      </w:r>
+      <w:r>
+        <w:instrText xml:space="preserve"> </w:instrText>
+      </w:r>
+      <w:r>
+        <w:fldChar w:fldCharType="separate"/>
+      </w:r>
+      <w:r>
+        <w:t>[31]</w:t>
+      </w:r>
+      <w:r>
+        <w:fldChar w:fldCharType="end"/>
+      </w:r>
+      <w:r>
+        <w:rPr>
+          <w:rFonts w:hint="eastAsia"/>
+        </w:rPr>
+        <w:t>。在不影响通用性的前提下，我们在本文中只考虑</w:t>
+      </w:r>
+      <w:r>
+        <w:rPr>
+          <w:position w:val="-6"/>
+        </w:rPr>
+        <w:object w:dxaOrig="560" w:dyaOrig="279" w14:anchorId="7395E8A5">
+          <v:shape id="_x0000_i6526" type="#_x0000_t75" style="width:27.85pt;height:14.15pt" o:ole="">
+            <v:imagedata r:id="rId38" o:title=""/>
+          </v:shape>
+          <o:OLEObject Type="Embed" ProgID="Equation.DSMT4" ShapeID="_x0000_i6526" DrawAspect="Content" ObjectID="_1739895411" r:id="rId39"/>
+        </w:object>
+      </w:r>
+      <w:r>
+        <w:rPr>
+          <w:rFonts w:hint="eastAsia"/>
+        </w:rPr>
+        <w:t>的情况，因为当</w:t>
+      </w:r>
+      <w:r>
+        <w:rPr>
+          <w:position w:val="-6"/>
+        </w:rPr>
+        <w:object w:dxaOrig="540" w:dyaOrig="279" w14:anchorId="18462970">
+          <v:shape id="_x0000_i6529" type="#_x0000_t75" style="width:27pt;height:14.15pt" o:ole="">
+            <v:imagedata r:id="rId40" o:title=""/>
+          </v:shape>
+          <o:OLEObject Type="Embed" ProgID="Equation.DSMT4" ShapeID="_x0000_i6529" DrawAspect="Content" ObjectID="_1739895412" r:id="rId41"/>
+        </w:object>
+      </w:r>
+      <w:r>
+        <w:rPr>
+          <w:rFonts w:hint="eastAsia"/>
+        </w:rPr>
+        <w:t>时，</w:t>
+      </w:r>
+      <w:r>
+        <w:rPr>
+          <w:rFonts w:hint="eastAsia"/>
+        </w:rPr>
+        <w:t>LCT</w:t>
+      </w:r>
+      <w:r>
+        <w:rPr>
+          <w:rFonts w:hint="eastAsia"/>
+        </w:rPr>
+        <w:t>只是一个缩放变换操作。关于</w:t>
+      </w:r>
+      <w:r>
+        <w:rPr>
+          <w:rFonts w:hint="eastAsia"/>
+        </w:rPr>
+        <w:t>LCT</w:t>
+      </w:r>
+      <w:r>
+        <w:rPr>
+          <w:rFonts w:hint="eastAsia"/>
+        </w:rPr>
+        <w:t>的更多属性和与其他变换的关系，可以参考</w:t>
+      </w:r>
+      <w:r>
+        <w:fldChar w:fldCharType="begin"/>
+      </w:r>
+      <w:r>
+        <w:instrText xml:space="preserve"> </w:instrText>
+      </w:r>
+      <w:r>
+        <w:rPr>
+          <w:rFonts w:hint="eastAsia"/>
+        </w:rPr>
+        <w:instrText>REF _Ref129271796 \r \h</w:instrText>
+      </w:r>
+      <w:r>
+        <w:instrText xml:space="preserve"> </w:instrText>
+      </w:r>
+      <w:r>
+        <w:fldChar w:fldCharType="separate"/>
+      </w:r>
+      <w:r>
+        <w:t>[3</w:t>
+      </w:r>
+      <w:r>
+        <w:fldChar w:fldCharType="end"/>
+      </w:r>
+      <w:r>
+        <w:fldChar w:fldCharType="begin"/>
+      </w:r>
+      <w:r>
+        <w:instrText xml:space="preserve"> REF _Ref129271529 \r \h </w:instrText>
+      </w:r>
+      <w:r>
+        <w:fldChar w:fldCharType="separate"/>
+      </w:r>
+      <w:r>
+        <w:t xml:space="preserve">, </w:t>
+      </w:r>
+      <w:r>
+        <w:t>4]</w:t>
+      </w:r>
+      <w:r>
+        <w:fldChar w:fldCharType="end"/>
+      </w:r>
+      <w:r>
+        <w:rPr>
+          <w:rFonts w:hint="eastAsia"/>
+        </w:rPr>
+        <w:t>。</w:t>
+      </w:r>
+    </w:p>
+    <w:p>
+      <w:pPr>
+        <w:ind w:firstLineChars="200" w:firstLine="480"/>
+      </w:pPr>
+      <w:r>
+        <w:rPr>
+          <w:rFonts w:hint="eastAsia"/>
+        </w:rPr>
+        <w:t>随着现代信号处理技术的快速发展，经典的概念和理论也在不断变化。在</w:t>
+      </w:r>
+      <w:r>
+        <w:rPr>
+          <w:rFonts w:hint="eastAsia"/>
+        </w:rPr>
+        <w:t>FT</w:t>
+      </w:r>
+      <w:r>
+        <w:rPr>
+          <w:rFonts w:hint="eastAsia"/>
+        </w:rPr>
+        <w:t>领域中，己经广泛地研究了</w:t>
+      </w:r>
+      <w:r>
+        <w:rPr>
+          <w:rFonts w:hint="eastAsia"/>
+        </w:rPr>
+        <w:t>LCT</w:t>
+      </w:r>
+      <w:r>
+        <w:rPr>
+          <w:rFonts w:hint="eastAsia"/>
+        </w:rPr>
+        <w:t>领域，例如，均匀和非均匀的采样理论</w:t>
+      </w:r>
+      <w:r>
+        <w:fldChar w:fldCharType="begin"/>
+      </w:r>
+      <w:r>
+        <w:instrText xml:space="preserve"> </w:instrText>
+      </w:r>
+      <w:r>
+        <w:rPr>
+          <w:rFonts w:hint="eastAsia"/>
+        </w:rPr>
+        <w:instrText>REF _Ref129279738 \r \h</w:instrText>
+      </w:r>
+      <w:r>
+        <w:instrText xml:space="preserve"> </w:instrText>
+      </w:r>
+      <w:r>
+        <w:fldChar w:fldCharType="separate"/>
+      </w:r>
+      <w:r>
+        <w:t>[32</w:t>
+      </w:r>
+      <w:r>
+        <w:fldChar w:fldCharType="end"/>
+      </w:r>
+      <w:r>
+        <w:fldChar w:fldCharType="begin"/>
+      </w:r>
+      <w:r>
+        <w:instrText xml:space="preserve"> REF _Ref129279741 \r \h </w:instrText>
+      </w:r>
+      <w:r>
+        <w:fldChar w:fldCharType="separate"/>
+      </w:r>
+      <w:r>
+        <w:rPr>
+          <w:rFonts w:hint="eastAsia"/>
+        </w:rPr>
+        <w:t>-</w:t>
+      </w:r>
+      <w:r>
+        <w:t>34]</w:t>
+      </w:r>
+      <w:r>
+        <w:fldChar w:fldCharType="end"/>
+      </w:r>
+      <w:r>
+        <w:rPr>
+          <w:rFonts w:hint="eastAsia"/>
+        </w:rPr>
+        <w:t>，卷积和乘积定理</w:t>
+      </w:r>
+      <w:r>
+        <w:fldChar w:fldCharType="begin"/>
+      </w:r>
+      <w:r>
+        <w:instrText xml:space="preserve"> </w:instrText>
+      </w:r>
+      <w:r>
+        <w:rPr>
+          <w:rFonts w:hint="eastAsia"/>
+        </w:rPr>
+        <w:instrText>REF _Ref129279828 \r \h</w:instrText>
+      </w:r>
+      <w:r>
+        <w:instrText xml:space="preserve"> </w:instrText>
+      </w:r>
+      <w:r>
+        <w:fldChar w:fldCharType="separate"/>
+      </w:r>
+      <w:r>
+        <w:t>[14</w:t>
+      </w:r>
+      <w:r>
+        <w:fldChar w:fldCharType="end"/>
+      </w:r>
+      <w:r>
+        <w:t xml:space="preserve">, </w:t>
+      </w:r>
+      <w:r>
+        <w:fldChar w:fldCharType="begin"/>
+      </w:r>
+      <w:r>
+        <w:instrText xml:space="preserve"> REF _Ref129279830 \r \h </w:instrText>
+      </w:r>
+      <w:r>
+        <w:fldChar w:fldCharType="separate"/>
+      </w:r>
+      <w:r>
+        <w:t>15]</w:t>
+      </w:r>
+      <w:r>
+        <w:fldChar w:fldCharType="end"/>
+      </w:r>
+      <w:r>
+        <w:rPr>
+          <w:rFonts w:hint="eastAsia"/>
+        </w:rPr>
+        <w:t>，不确定性原理</w:t>
+      </w:r>
+      <w:r>
+        <w:fldChar w:fldCharType="begin"/>
+      </w:r>
+      <w:r>
+        <w:instrText xml:space="preserve"> </w:instrText>
+      </w:r>
+      <w:r>
+        <w:rPr>
+          <w:rFonts w:hint="eastAsia"/>
+        </w:rPr>
+        <w:instrText>REF _Ref129279940 \r \h</w:instrText>
+      </w:r>
+      <w:r>
+        <w:instrText xml:space="preserve"> </w:instrText>
+      </w:r>
+      <w:r>
+        <w:fldChar w:fldCharType="separate"/>
+      </w:r>
+      <w:r>
+        <w:t>[35</w:t>
+      </w:r>
+      <w:r>
+        <w:fldChar w:fldCharType="end"/>
+      </w:r>
+      <w:r>
+        <w:t>-</w:t>
+      </w:r>
+      <w:r>
+        <w:fldChar w:fldCharType="begin"/>
+      </w:r>
+      <w:r>
+        <w:instrText xml:space="preserve"> REF _Ref129279942 \r \h </w:instrText>
+      </w:r>
+      <w:r>
+        <w:fldChar w:fldCharType="separate"/>
+      </w:r>
+      <w:r>
+        <w:t>37]</w:t>
+      </w:r>
+      <w:r>
+        <w:fldChar w:fldCharType="end"/>
+      </w:r>
+      <w:r>
+        <w:rPr>
+          <w:rFonts w:hint="eastAsia"/>
+        </w:rPr>
+        <w:t>在</w:t>
+      </w:r>
+      <w:r>
+        <w:rPr>
+          <w:rFonts w:hint="eastAsia"/>
+        </w:rPr>
+        <w:t>LCT</w:t>
+      </w:r>
+      <w:r>
+        <w:rPr>
+          <w:rFonts w:hint="eastAsia"/>
+        </w:rPr>
+        <w:t>领域得到了充分的研究和调查。</w:t>
+      </w:r>
+    </w:p>
+    <w:p>
+      <w:pPr>
+        <w:pStyle w:val="21"/>
+        <w:rPr>
+          <w:rFonts w:hint="eastAsia"/>
+        </w:rPr>
+      </w:pPr>
+      <w:r>
+        <w:rPr>
+          <w:rFonts w:hint="eastAsia"/>
+        </w:rPr>
+        <w:t>模糊函数（</w:t>
+      </w:r>
+      <w:r>
+        <w:rPr>
+          <w:rFonts w:hint="eastAsia"/>
+        </w:rPr>
+        <w:t>AF</w:t>
+      </w:r>
+      <w:r>
+        <w:rPr>
+          <w:rFonts w:hint="eastAsia"/>
+        </w:rPr>
+        <w:t>）</w:t>
+      </w:r>
+    </w:p>
+    <w:p>
+      <w:pPr>
         <w:pStyle w:val="MTDisplayEquation"/>
         <w:ind w:firstLine="480"/>
       </w:pPr>
@@ -853,9 +3992,9 @@
         </w:rPr>
         <w:object w:dxaOrig="2900" w:dyaOrig="680" w14:anchorId="309FE453">
           <v:shape id="_x0000_i1034" type="#_x0000_t75" style="width:144.85pt;height:33.85pt" o:ole="">
-            <v:imagedata r:id="rId26" o:title=""/>
+            <v:imagedata r:id="rId42" o:title=""/>
           </v:shape>
-          <o:OLEObject Type="Embed" ProgID="Equation.DSMT4" ShapeID="_x0000_i1034" DrawAspect="Content" ObjectID="_1739888365" r:id="rId27"/>
+          <o:OLEObject Type="Embed" ProgID="Equation.DSMT4" ShapeID="_x0000_i1034" DrawAspect="Content" ObjectID="_1739895413" r:id="rId43"/>
         </w:object>
       </w:r>
       <w:r>
@@ -908,9 +4047,9 @@
         </w:rPr>
         <w:object w:dxaOrig="2840" w:dyaOrig="520" w14:anchorId="18F1C48B">
           <v:shape id="_x0000_i1035" type="#_x0000_t75" style="width:141.85pt;height:26.15pt" o:ole="">
-            <v:imagedata r:id="rId28" o:title=""/>
+            <v:imagedata r:id="rId44" o:title=""/>
           </v:shape>
-          <o:OLEObject Type="Embed" ProgID="Equation.DSMT4" ShapeID="_x0000_i1035" DrawAspect="Content" ObjectID="_1739888366" r:id="rId29"/>
+          <o:OLEObject Type="Embed" ProgID="Equation.DSMT4" ShapeID="_x0000_i1035" DrawAspect="Content" ObjectID="_1739895414" r:id="rId45"/>
         </w:object>
       </w:r>
       <w:r>
@@ -964,9 +4103,9 @@
         </w:rPr>
         <w:object w:dxaOrig="4180" w:dyaOrig="680" w14:anchorId="0FD015F5">
           <v:shape id="_x0000_i1036" type="#_x0000_t75" style="width:209.15pt;height:33.85pt" o:ole="">
-            <v:imagedata r:id="rId30" o:title=""/>
+            <v:imagedata r:id="rId46" o:title=""/>
           </v:shape>
-          <o:OLEObject Type="Embed" ProgID="Equation.DSMT4" ShapeID="_x0000_i1036" DrawAspect="Content" ObjectID="_1739888367" r:id="rId31"/>
+          <o:OLEObject Type="Embed" ProgID="Equation.DSMT4" ShapeID="_x0000_i1036" DrawAspect="Content" ObjectID="_1739895415" r:id="rId47"/>
         </w:object>
       </w:r>
       <w:r>
@@ -1019,9 +4158,9 @@
         </w:rPr>
         <w:object w:dxaOrig="2340" w:dyaOrig="360" w14:anchorId="73F8BEA5">
           <v:shape id="_x0000_i1037" type="#_x0000_t75" style="width:117pt;height:18pt" o:ole="">
-            <v:imagedata r:id="rId32" o:title=""/>
+            <v:imagedata r:id="rId48" o:title=""/>
           </v:shape>
-          <o:OLEObject Type="Embed" ProgID="Equation.DSMT4" ShapeID="_x0000_i1037" DrawAspect="Content" ObjectID="_1739888368" r:id="rId33"/>
+          <o:OLEObject Type="Embed" ProgID="Equation.DSMT4" ShapeID="_x0000_i1037" DrawAspect="Content" ObjectID="_1739895416" r:id="rId49"/>
         </w:object>
       </w:r>
       <w:r>
@@ -1074,9 +4213,9 @@
         </w:rPr>
         <w:object w:dxaOrig="2299" w:dyaOrig="520" w14:anchorId="4EC25D19">
           <v:shape id="_x0000_i1038" type="#_x0000_t75" style="width:114.85pt;height:26.15pt" o:ole="">
-            <v:imagedata r:id="rId34" o:title=""/>
+            <v:imagedata r:id="rId50" o:title=""/>
           </v:shape>
-          <o:OLEObject Type="Embed" ProgID="Equation.DSMT4" ShapeID="_x0000_i1038" DrawAspect="Content" ObjectID="_1739888369" r:id="rId35"/>
+          <o:OLEObject Type="Embed" ProgID="Equation.DSMT4" ShapeID="_x0000_i1038" DrawAspect="Content" ObjectID="_1739895417" r:id="rId51"/>
         </w:object>
       </w:r>
       <w:r>
@@ -1129,9 +4268,9 @@
         </w:rPr>
         <w:object w:dxaOrig="4320" w:dyaOrig="620" w14:anchorId="3444178A">
           <v:shape id="_x0000_i1039" type="#_x0000_t75" style="width:3in;height:30.85pt" o:ole="">
-            <v:imagedata r:id="rId36" o:title=""/>
+            <v:imagedata r:id="rId52" o:title=""/>
           </v:shape>
-          <o:OLEObject Type="Embed" ProgID="Equation.DSMT4" ShapeID="_x0000_i1039" DrawAspect="Content" ObjectID="_1739888370" r:id="rId37"/>
+          <o:OLEObject Type="Embed" ProgID="Equation.DSMT4" ShapeID="_x0000_i1039" DrawAspect="Content" ObjectID="_1739895418" r:id="rId53"/>
         </w:object>
       </w:r>
       <w:r>
@@ -1184,9 +4323,9 @@
         </w:rPr>
         <w:object w:dxaOrig="5420" w:dyaOrig="680" w14:anchorId="600B1BD8">
           <v:shape id="_x0000_i1040" type="#_x0000_t75" style="width:270.85pt;height:33.85pt" o:ole="">
-            <v:imagedata r:id="rId38" o:title=""/>
+            <v:imagedata r:id="rId54" o:title=""/>
           </v:shape>
-          <o:OLEObject Type="Embed" ProgID="Equation.DSMT4" ShapeID="_x0000_i1040" DrawAspect="Content" ObjectID="_1739888371" r:id="rId39"/>
+          <o:OLEObject Type="Embed" ProgID="Equation.DSMT4" ShapeID="_x0000_i1040" DrawAspect="Content" ObjectID="_1739895419" r:id="rId55"/>
         </w:object>
       </w:r>
       <w:r>
@@ -1239,9 +4378,9 @@
         </w:rPr>
         <w:object w:dxaOrig="3860" w:dyaOrig="460" w14:anchorId="2567F2E5">
           <v:shape id="_x0000_i1041" type="#_x0000_t75" style="width:192.85pt;height:23.15pt" o:ole="">
-            <v:imagedata r:id="rId40" o:title=""/>
+            <v:imagedata r:id="rId56" o:title=""/>
           </v:shape>
-          <o:OLEObject Type="Embed" ProgID="Equation.DSMT4" ShapeID="_x0000_i1041" DrawAspect="Content" ObjectID="_1739888372" r:id="rId41"/>
+          <o:OLEObject Type="Embed" ProgID="Equation.DSMT4" ShapeID="_x0000_i1041" DrawAspect="Content" ObjectID="_1739895420" r:id="rId57"/>
         </w:object>
       </w:r>
       <w:r>
@@ -1294,9 +4433,9 @@
         </w:rPr>
         <w:object w:dxaOrig="3700" w:dyaOrig="460" w14:anchorId="64AD60F4">
           <v:shape id="_x0000_i1042" type="#_x0000_t75" style="width:185.15pt;height:23.15pt" o:ole="">
-            <v:imagedata r:id="rId42" o:title=""/>
+            <v:imagedata r:id="rId58" o:title=""/>
           </v:shape>
-          <o:OLEObject Type="Embed" ProgID="Equation.DSMT4" ShapeID="_x0000_i1042" DrawAspect="Content" ObjectID="_1739888373" r:id="rId43"/>
+          <o:OLEObject Type="Embed" ProgID="Equation.DSMT4" ShapeID="_x0000_i1042" DrawAspect="Content" ObjectID="_1739895421" r:id="rId59"/>
         </w:object>
       </w:r>
       <w:r>
@@ -1349,9 +4488,9 @@
         </w:rPr>
         <w:object w:dxaOrig="5319" w:dyaOrig="680" w14:anchorId="5FB700D8">
           <v:shape id="_x0000_i1043" type="#_x0000_t75" style="width:266.15pt;height:33.85pt" o:ole="">
-            <v:imagedata r:id="rId44" o:title=""/>
+            <v:imagedata r:id="rId60" o:title=""/>
           </v:shape>
-          <o:OLEObject Type="Embed" ProgID="Equation.DSMT4" ShapeID="_x0000_i1043" DrawAspect="Content" ObjectID="_1739888374" r:id="rId45"/>
+          <o:OLEObject Type="Embed" ProgID="Equation.DSMT4" ShapeID="_x0000_i1043" DrawAspect="Content" ObjectID="_1739895422" r:id="rId61"/>
         </w:object>
       </w:r>
       <w:r>
@@ -1404,9 +4543,9 @@
         </w:rPr>
         <w:object w:dxaOrig="3379" w:dyaOrig="360" w14:anchorId="43D4E0BF">
           <v:shape id="_x0000_i1044" type="#_x0000_t75" style="width:168.85pt;height:18pt" o:ole="">
-            <v:imagedata r:id="rId46" o:title=""/>
+            <v:imagedata r:id="rId62" o:title=""/>
           </v:shape>
-          <o:OLEObject Type="Embed" ProgID="Equation.DSMT4" ShapeID="_x0000_i1044" DrawAspect="Content" ObjectID="_1739888375" r:id="rId47"/>
+          <o:OLEObject Type="Embed" ProgID="Equation.DSMT4" ShapeID="_x0000_i1044" DrawAspect="Content" ObjectID="_1739895423" r:id="rId63"/>
         </w:object>
       </w:r>
       <w:r>
@@ -1459,9 +4598,9 @@
         </w:rPr>
         <w:object w:dxaOrig="3540" w:dyaOrig="360" w14:anchorId="1A1A1522">
           <v:shape id="_x0000_i1045" type="#_x0000_t75" style="width:177pt;height:18pt" o:ole="">
-            <v:imagedata r:id="rId48" o:title=""/>
+            <v:imagedata r:id="rId64" o:title=""/>
           </v:shape>
-          <o:OLEObject Type="Embed" ProgID="Equation.DSMT4" ShapeID="_x0000_i1045" DrawAspect="Content" ObjectID="_1739888376" r:id="rId49"/>
+          <o:OLEObject Type="Embed" ProgID="Equation.DSMT4" ShapeID="_x0000_i1045" DrawAspect="Content" ObjectID="_1739895424" r:id="rId65"/>
         </w:object>
       </w:r>
       <w:r>
@@ -1514,9 +4653,9 @@
         </w:rPr>
         <w:object w:dxaOrig="5480" w:dyaOrig="520" w14:anchorId="32AFB28F">
           <v:shape id="_x0000_i1046" type="#_x0000_t75" style="width:273.85pt;height:26.15pt" o:ole="">
-            <v:imagedata r:id="rId50" o:title=""/>
+            <v:imagedata r:id="rId66" o:title=""/>
           </v:shape>
-          <o:OLEObject Type="Embed" ProgID="Equation.DSMT4" ShapeID="_x0000_i1046" DrawAspect="Content" ObjectID="_1739888377" r:id="rId51"/>
+          <o:OLEObject Type="Embed" ProgID="Equation.DSMT4" ShapeID="_x0000_i1046" DrawAspect="Content" ObjectID="_1739895425" r:id="rId67"/>
         </w:object>
       </w:r>
       <w:r>
@@ -1559,9 +4698,9 @@
       <w:r>
         <w:object w:dxaOrig="3000" w:dyaOrig="740" w14:anchorId="3F210683">
           <v:shape id="_x0000_i1047" type="#_x0000_t75" style="width:150pt;height:36.85pt" o:ole="">
-            <v:imagedata r:id="rId52" o:title=""/>
+            <v:imagedata r:id="rId68" o:title=""/>
           </v:shape>
-          <o:OLEObject Type="Embed" ProgID="Equation.DSMT4" ShapeID="_x0000_i1047" DrawAspect="Content" ObjectID="_1739888378" r:id="rId53"/>
+          <o:OLEObject Type="Embed" ProgID="Equation.DSMT4" ShapeID="_x0000_i1047" DrawAspect="Content" ObjectID="_1739895426" r:id="rId69"/>
         </w:object>
       </w:r>
     </w:p>
@@ -1569,9 +4708,9 @@
       <w:r>
         <w:object w:dxaOrig="2900" w:dyaOrig="680" w14:anchorId="5EC7762A">
           <v:shape id="_x0000_i1048" type="#_x0000_t75" style="width:144.85pt;height:33.85pt" o:ole="">
-            <v:imagedata r:id="rId54" o:title=""/>
+            <v:imagedata r:id="rId70" o:title=""/>
           </v:shape>
-          <o:OLEObject Type="Embed" ProgID="Equation.DSMT4" ShapeID="_x0000_i1048" DrawAspect="Content" ObjectID="_1739888379" r:id="rId55"/>
+          <o:OLEObject Type="Embed" ProgID="Equation.DSMT4" ShapeID="_x0000_i1048" DrawAspect="Content" ObjectID="_1739895427" r:id="rId71"/>
         </w:object>
       </w:r>
     </w:p>
@@ -1594,9 +4733,9 @@
         </w:rPr>
         <w:object w:dxaOrig="5660" w:dyaOrig="1719" w14:anchorId="38455181">
           <v:shape id="_x0000_i1049" type="#_x0000_t75" style="width:282.85pt;height:86.15pt" o:ole="">
-            <v:imagedata r:id="rId56" o:title=""/>
+            <v:imagedata r:id="rId72" o:title=""/>
           </v:shape>
-          <o:OLEObject Type="Embed" ProgID="Equation.DSMT4" ShapeID="_x0000_i1049" DrawAspect="Content" ObjectID="_1739888380" r:id="rId57"/>
+          <o:OLEObject Type="Embed" ProgID="Equation.DSMT4" ShapeID="_x0000_i1049" DrawAspect="Content" ObjectID="_1739895428" r:id="rId73"/>
         </w:object>
       </w:r>
       <w:r>
@@ -1658,9 +4797,9 @@
         </w:rPr>
         <w:object w:dxaOrig="6280" w:dyaOrig="7320" w14:anchorId="354DF33A">
           <v:shape id="_x0000_i1050" type="#_x0000_t75" style="width:314.15pt;height:366pt" o:ole="">
-            <v:imagedata r:id="rId58" o:title=""/>
+            <v:imagedata r:id="rId74" o:title=""/>
           </v:shape>
-          <o:OLEObject Type="Embed" ProgID="Equation.DSMT4" ShapeID="_x0000_i1050" DrawAspect="Content" ObjectID="_1739888381" r:id="rId59"/>
+          <o:OLEObject Type="Embed" ProgID="Equation.DSMT4" ShapeID="_x0000_i1050" DrawAspect="Content" ObjectID="_1739895429" r:id="rId75"/>
         </w:object>
       </w:r>
     </w:p>
@@ -1678,9 +4817,9 @@
         </w:rPr>
         <w:object w:dxaOrig="3800" w:dyaOrig="520" w14:anchorId="7D207535">
           <v:shape id="_x0000_i1051" type="#_x0000_t75" style="width:189.85pt;height:26.15pt" o:ole="">
-            <v:imagedata r:id="rId60" o:title=""/>
+            <v:imagedata r:id="rId76" o:title=""/>
           </v:shape>
-          <o:OLEObject Type="Embed" ProgID="Equation.DSMT4" ShapeID="_x0000_i1051" DrawAspect="Content" ObjectID="_1739888382" r:id="rId61"/>
+          <o:OLEObject Type="Embed" ProgID="Equation.DSMT4" ShapeID="_x0000_i1051" DrawAspect="Content" ObjectID="_1739895430" r:id="rId77"/>
         </w:object>
       </w:r>
     </w:p>
@@ -1698,9 +4837,9 @@
         </w:rPr>
         <w:object w:dxaOrig="5920" w:dyaOrig="820" w14:anchorId="0BD40786">
           <v:shape id="_x0000_i1052" type="#_x0000_t75" style="width:296.15pt;height:41.15pt" o:ole="">
-            <v:imagedata r:id="rId62" o:title=""/>
+            <v:imagedata r:id="rId78" o:title=""/>
           </v:shape>
-          <o:OLEObject Type="Embed" ProgID="Equation.DSMT4" ShapeID="_x0000_i1052" DrawAspect="Content" ObjectID="_1739888383" r:id="rId63"/>
+          <o:OLEObject Type="Embed" ProgID="Equation.DSMT4" ShapeID="_x0000_i1052" DrawAspect="Content" ObjectID="_1739895431" r:id="rId79"/>
         </w:object>
       </w:r>
       <w:r>
@@ -1746,9 +4885,9 @@
       <w:r>
         <w:object w:dxaOrig="7500" w:dyaOrig="4080" w14:anchorId="0AEE6054">
           <v:shape id="_x0000_i1053" type="#_x0000_t75" style="width:375pt;height:204pt" o:ole="">
-            <v:imagedata r:id="rId64" o:title=""/>
+            <v:imagedata r:id="rId80" o:title=""/>
           </v:shape>
-          <o:OLEObject Type="Embed" ProgID="Equation.DSMT4" ShapeID="_x0000_i1053" DrawAspect="Content" ObjectID="_1739888384" r:id="rId65"/>
+          <o:OLEObject Type="Embed" ProgID="Equation.DSMT4" ShapeID="_x0000_i1053" DrawAspect="Content" ObjectID="_1739895432" r:id="rId81"/>
         </w:object>
       </w:r>
     </w:p>
@@ -1767,9 +4906,9 @@
         </w:rPr>
         <w:object w:dxaOrig="4480" w:dyaOrig="1040" w14:anchorId="08C3013F">
           <v:shape id="_x0000_i1054" type="#_x0000_t75" style="width:224.15pt;height:51.85pt" o:ole="">
-            <v:imagedata r:id="rId66" o:title=""/>
+            <v:imagedata r:id="rId82" o:title=""/>
           </v:shape>
-          <o:OLEObject Type="Embed" ProgID="Equation.DSMT4" ShapeID="_x0000_i1054" DrawAspect="Content" ObjectID="_1739888385" r:id="rId67"/>
+          <o:OLEObject Type="Embed" ProgID="Equation.DSMT4" ShapeID="_x0000_i1054" DrawAspect="Content" ObjectID="_1739895433" r:id="rId83"/>
         </w:object>
       </w:r>
       <w:r>
@@ -1822,9 +4961,9 @@
         </w:rPr>
         <w:object w:dxaOrig="6619" w:dyaOrig="1800" w14:anchorId="468730B8">
           <v:shape id="_x0000_i1055" type="#_x0000_t75" style="width:330.85pt;height:90pt" o:ole="">
-            <v:imagedata r:id="rId68" o:title=""/>
+            <v:imagedata r:id="rId84" o:title=""/>
           </v:shape>
-          <o:OLEObject Type="Embed" ProgID="Equation.DSMT4" ShapeID="_x0000_i1055" DrawAspect="Content" ObjectID="_1739888386" r:id="rId69"/>
+          <o:OLEObject Type="Embed" ProgID="Equation.DSMT4" ShapeID="_x0000_i1055" DrawAspect="Content" ObjectID="_1739895434" r:id="rId85"/>
         </w:object>
       </w:r>
       <w:r>
@@ -1877,9 +5016,9 @@
         </w:rPr>
         <w:object w:dxaOrig="6500" w:dyaOrig="1880" w14:anchorId="10455AD7">
           <v:shape id="_x0000_i1056" type="#_x0000_t75" style="width:324.85pt;height:93.85pt" o:ole="">
-            <v:imagedata r:id="rId70" o:title=""/>
+            <v:imagedata r:id="rId86" o:title=""/>
           </v:shape>
-          <o:OLEObject Type="Embed" ProgID="Equation.DSMT4" ShapeID="_x0000_i1056" DrawAspect="Content" ObjectID="_1739888387" r:id="rId71"/>
+          <o:OLEObject Type="Embed" ProgID="Equation.DSMT4" ShapeID="_x0000_i1056" DrawAspect="Content" ObjectID="_1739895435" r:id="rId87"/>
         </w:object>
       </w:r>
       <w:r>
@@ -1932,9 +5071,9 @@
         </w:rPr>
         <w:object w:dxaOrig="3120" w:dyaOrig="740" w14:anchorId="68047D21">
           <v:shape id="_x0000_i1057" type="#_x0000_t75" style="width:156pt;height:36.85pt" o:ole="">
-            <v:imagedata r:id="rId72" o:title=""/>
+            <v:imagedata r:id="rId88" o:title=""/>
           </v:shape>
-          <o:OLEObject Type="Embed" ProgID="Equation.DSMT4" ShapeID="_x0000_i1057" DrawAspect="Content" ObjectID="_1739888388" r:id="rId73"/>
+          <o:OLEObject Type="Embed" ProgID="Equation.DSMT4" ShapeID="_x0000_i1057" DrawAspect="Content" ObjectID="_1739895436" r:id="rId89"/>
         </w:object>
       </w:r>
     </w:p>
@@ -1952,9 +5091,9 @@
         </w:rPr>
         <w:object w:dxaOrig="5560" w:dyaOrig="1640" w14:anchorId="479C66CD">
           <v:shape id="_x0000_i1058" type="#_x0000_t75" style="width:278.15pt;height:81.85pt" o:ole="">
-            <v:imagedata r:id="rId74" o:title=""/>
+            <v:imagedata r:id="rId90" o:title=""/>
           </v:shape>
-          <o:OLEObject Type="Embed" ProgID="Equation.DSMT4" ShapeID="_x0000_i1058" DrawAspect="Content" ObjectID="_1739888389" r:id="rId75"/>
+          <o:OLEObject Type="Embed" ProgID="Equation.DSMT4" ShapeID="_x0000_i1058" DrawAspect="Content" ObjectID="_1739895437" r:id="rId91"/>
         </w:object>
       </w:r>
       <w:r>
@@ -2003,9 +5142,9 @@
         </w:rPr>
         <w:object w:dxaOrig="180" w:dyaOrig="279" w14:anchorId="0893EF03">
           <v:shape id="_x0000_i1059" type="#_x0000_t75" style="width:9pt;height:14.15pt" o:ole="">
-            <v:imagedata r:id="rId76" o:title=""/>
+            <v:imagedata r:id="rId92" o:title=""/>
           </v:shape>
-          <o:OLEObject Type="Embed" ProgID="Equation.DSMT4" ShapeID="_x0000_i1059" DrawAspect="Content" ObjectID="_1739888390" r:id="rId77"/>
+          <o:OLEObject Type="Embed" ProgID="Equation.DSMT4" ShapeID="_x0000_i1059" DrawAspect="Content" ObjectID="_1739895438" r:id="rId93"/>
         </w:object>
       </w:r>
     </w:p>
@@ -2023,9 +5162,9 @@
         </w:rPr>
         <w:object w:dxaOrig="4700" w:dyaOrig="1520" w14:anchorId="74EA530F">
           <v:shape id="_x0000_i1060" type="#_x0000_t75" style="width:234.85pt;height:75.85pt" o:ole="">
-            <v:imagedata r:id="rId78" o:title=""/>
+            <v:imagedata r:id="rId94" o:title=""/>
           </v:shape>
-          <o:OLEObject Type="Embed" ProgID="Equation.DSMT4" ShapeID="_x0000_i1060" DrawAspect="Content" ObjectID="_1739888391" r:id="rId79"/>
+          <o:OLEObject Type="Embed" ProgID="Equation.DSMT4" ShapeID="_x0000_i1060" DrawAspect="Content" ObjectID="_1739895439" r:id="rId95"/>
         </w:object>
       </w:r>
       <w:r>
@@ -2078,9 +5217,9 @@
         </w:rPr>
         <w:object w:dxaOrig="2600" w:dyaOrig="620" w14:anchorId="452C8A98">
           <v:shape id="_x0000_i1061" type="#_x0000_t75" style="width:129.85pt;height:30.85pt" o:ole="">
-            <v:imagedata r:id="rId80" o:title=""/>
+            <v:imagedata r:id="rId96" o:title=""/>
           </v:shape>
-          <o:OLEObject Type="Embed" ProgID="Equation.DSMT4" ShapeID="_x0000_i1061" DrawAspect="Content" ObjectID="_1739888392" r:id="rId81"/>
+          <o:OLEObject Type="Embed" ProgID="Equation.DSMT4" ShapeID="_x0000_i1061" DrawAspect="Content" ObjectID="_1739895440" r:id="rId97"/>
         </w:object>
       </w:r>
       <w:r>
@@ -2133,9 +5272,9 @@
         </w:rPr>
         <w:object w:dxaOrig="6140" w:dyaOrig="1560" w14:anchorId="601CBB1C">
           <v:shape id="_x0000_i1062" type="#_x0000_t75" style="width:306.85pt;height:78pt" o:ole="">
-            <v:imagedata r:id="rId82" o:title=""/>
+            <v:imagedata r:id="rId98" o:title=""/>
           </v:shape>
-          <o:OLEObject Type="Embed" ProgID="Equation.DSMT4" ShapeID="_x0000_i1062" DrawAspect="Content" ObjectID="_1739888393" r:id="rId83"/>
+          <o:OLEObject Type="Embed" ProgID="Equation.DSMT4" ShapeID="_x0000_i1062" DrawAspect="Content" ObjectID="_1739895441" r:id="rId99"/>
         </w:object>
       </w:r>
       <w:r>
@@ -2188,9 +5327,9 @@
         </w:rPr>
         <w:object w:dxaOrig="2900" w:dyaOrig="660" w14:anchorId="61D9CD6B">
           <v:shape id="_x0000_i1063" type="#_x0000_t75" style="width:144.85pt;height:33pt" o:ole="">
-            <v:imagedata r:id="rId84" o:title=""/>
+            <v:imagedata r:id="rId100" o:title=""/>
           </v:shape>
-          <o:OLEObject Type="Embed" ProgID="Equation.DSMT4" ShapeID="_x0000_i1063" DrawAspect="Content" ObjectID="_1739888394" r:id="rId85"/>
+          <o:OLEObject Type="Embed" ProgID="Equation.DSMT4" ShapeID="_x0000_i1063" DrawAspect="Content" ObjectID="_1739895442" r:id="rId101"/>
         </w:object>
       </w:r>
       <w:r>
@@ -2239,9 +5378,9 @@
         </w:rPr>
         <w:object w:dxaOrig="1760" w:dyaOrig="620" w14:anchorId="17106438">
           <v:shape id="_x0000_i1064" type="#_x0000_t75" style="width:87.85pt;height:30.85pt" o:ole="">
-            <v:imagedata r:id="rId86" o:title=""/>
+            <v:imagedata r:id="rId102" o:title=""/>
           </v:shape>
-          <o:OLEObject Type="Embed" ProgID="Equation.DSMT4" ShapeID="_x0000_i1064" DrawAspect="Content" ObjectID="_1739888395" r:id="rId87"/>
+          <o:OLEObject Type="Embed" ProgID="Equation.DSMT4" ShapeID="_x0000_i1064" DrawAspect="Content" ObjectID="_1739895443" r:id="rId103"/>
         </w:object>
       </w:r>
     </w:p>
@@ -2255,9 +5394,9 @@
         </w:rPr>
         <w:object w:dxaOrig="3739" w:dyaOrig="700" w14:anchorId="2FAAFA7B">
           <v:shape id="_x0000_i1065" type="#_x0000_t75" style="width:186.85pt;height:35.15pt" o:ole="">
-            <v:imagedata r:id="rId88" o:title=""/>
+            <v:imagedata r:id="rId104" o:title=""/>
           </v:shape>
-          <o:OLEObject Type="Embed" ProgID="Equation.DSMT4" ShapeID="_x0000_i1065" DrawAspect="Content" ObjectID="_1739888396" r:id="rId89"/>
+          <o:OLEObject Type="Embed" ProgID="Equation.DSMT4" ShapeID="_x0000_i1065" DrawAspect="Content" ObjectID="_1739895444" r:id="rId105"/>
         </w:object>
       </w:r>
     </w:p>
@@ -2276,9 +5415,9 @@
         </w:rPr>
         <w:object w:dxaOrig="6100" w:dyaOrig="840" w14:anchorId="34ACEB24">
           <v:shape id="_x0000_i1066" type="#_x0000_t75" style="width:305.15pt;height:42pt" o:ole="">
-            <v:imagedata r:id="rId90" o:title=""/>
+            <v:imagedata r:id="rId106" o:title=""/>
           </v:shape>
-          <o:OLEObject Type="Embed" ProgID="Equation.DSMT4" ShapeID="_x0000_i1066" DrawAspect="Content" ObjectID="_1739888397" r:id="rId91"/>
+          <o:OLEObject Type="Embed" ProgID="Equation.DSMT4" ShapeID="_x0000_i1066" DrawAspect="Content" ObjectID="_1739895445" r:id="rId107"/>
         </w:object>
       </w:r>
     </w:p>
@@ -2292,9 +5431,9 @@
         </w:rPr>
         <w:object w:dxaOrig="1240" w:dyaOrig="360" w14:anchorId="32A5D41F">
           <v:shape id="_x0000_i1067" type="#_x0000_t75" style="width:62.15pt;height:18pt" o:ole="">
-            <v:imagedata r:id="rId92" o:title=""/>
+            <v:imagedata r:id="rId108" o:title=""/>
           </v:shape>
-          <o:OLEObject Type="Embed" ProgID="Equation.DSMT4" ShapeID="_x0000_i1067" DrawAspect="Content" ObjectID="_1739888398" r:id="rId93"/>
+          <o:OLEObject Type="Embed" ProgID="Equation.DSMT4" ShapeID="_x0000_i1067" DrawAspect="Content" ObjectID="_1739895446" r:id="rId109"/>
         </w:object>
       </w:r>
     </w:p>
@@ -2312,9 +5451,9 @@
         </w:rPr>
         <w:object w:dxaOrig="7300" w:dyaOrig="840" w14:anchorId="19DD9ED9">
           <v:shape id="_x0000_i1068" type="#_x0000_t75" style="width:365.15pt;height:42pt" o:ole="">
-            <v:imagedata r:id="rId94" o:title=""/>
+            <v:imagedata r:id="rId110" o:title=""/>
           </v:shape>
-          <o:OLEObject Type="Embed" ProgID="Equation.DSMT4" ShapeID="_x0000_i1068" DrawAspect="Content" ObjectID="_1739888399" r:id="rId95"/>
+          <o:OLEObject Type="Embed" ProgID="Equation.DSMT4" ShapeID="_x0000_i1068" DrawAspect="Content" ObjectID="_1739895447" r:id="rId111"/>
         </w:object>
       </w:r>
       <w:r>
@@ -2367,9 +5506,9 @@
         </w:rPr>
         <w:object w:dxaOrig="4760" w:dyaOrig="1480" w14:anchorId="111EA359">
           <v:shape id="_x0000_i1069" type="#_x0000_t75" style="width:237.85pt;height:74.15pt" o:ole="">
-            <v:imagedata r:id="rId96" o:title=""/>
+            <v:imagedata r:id="rId112" o:title=""/>
           </v:shape>
-          <o:OLEObject Type="Embed" ProgID="Equation.DSMT4" ShapeID="_x0000_i1069" DrawAspect="Content" ObjectID="_1739888400" r:id="rId97"/>
+          <o:OLEObject Type="Embed" ProgID="Equation.DSMT4" ShapeID="_x0000_i1069" DrawAspect="Content" ObjectID="_1739895448" r:id="rId113"/>
         </w:object>
       </w:r>
     </w:p>
@@ -2387,9 +5526,9 @@
         </w:rPr>
         <w:object w:dxaOrig="4760" w:dyaOrig="1480" w14:anchorId="445F1B3C">
           <v:shape id="_x0000_i1224" type="#_x0000_t75" style="width:237.85pt;height:74.15pt" o:ole="">
-            <v:imagedata r:id="rId98" o:title=""/>
+            <v:imagedata r:id="rId114" o:title=""/>
           </v:shape>
-          <o:OLEObject Type="Embed" ProgID="Equation.DSMT4" ShapeID="_x0000_i1224" DrawAspect="Content" ObjectID="_1739888401" r:id="rId99"/>
+          <o:OLEObject Type="Embed" ProgID="Equation.DSMT4" ShapeID="_x0000_i1224" DrawAspect="Content" ObjectID="_1739895449" r:id="rId115"/>
         </w:object>
       </w:r>
     </w:p>
@@ -2415,9 +5554,9 @@
         </w:rPr>
         <w:object w:dxaOrig="6979" w:dyaOrig="2960" w14:anchorId="3F12E581">
           <v:shape id="_x0000_i1229" type="#_x0000_t75" style="width:348.85pt;height:147.85pt" o:ole="">
-            <v:imagedata r:id="rId100" o:title=""/>
+            <v:imagedata r:id="rId116" o:title=""/>
           </v:shape>
-          <o:OLEObject Type="Embed" ProgID="Equation.DSMT4" ShapeID="_x0000_i1229" DrawAspect="Content" ObjectID="_1739888402" r:id="rId101"/>
+          <o:OLEObject Type="Embed" ProgID="Equation.DSMT4" ShapeID="_x0000_i1229" DrawAspect="Content" ObjectID="_1739895450" r:id="rId117"/>
         </w:object>
       </w:r>
       <w:r>
@@ -2471,9 +5610,9 @@
         </w:rPr>
         <w:object w:dxaOrig="5400" w:dyaOrig="3120" w14:anchorId="140DB9FF">
           <v:shape id="_x0000_i1454" type="#_x0000_t75" style="width:270pt;height:156pt" o:ole="">
-            <v:imagedata r:id="rId102" o:title=""/>
+            <v:imagedata r:id="rId118" o:title=""/>
           </v:shape>
-          <o:OLEObject Type="Embed" ProgID="Equation.DSMT4" ShapeID="_x0000_i1454" DrawAspect="Content" ObjectID="_1739888403" r:id="rId103"/>
+          <o:OLEObject Type="Embed" ProgID="Equation.DSMT4" ShapeID="_x0000_i1454" DrawAspect="Content" ObjectID="_1739895451" r:id="rId119"/>
         </w:object>
       </w:r>
       <w:r>
@@ -2526,9 +5665,9 @@
         </w:rPr>
         <w:object w:dxaOrig="6500" w:dyaOrig="1680" w14:anchorId="16088A75">
           <v:shape id="_x0000_i1452" type="#_x0000_t75" style="width:324.85pt;height:84pt" o:ole="">
-            <v:imagedata r:id="rId104" o:title=""/>
+            <v:imagedata r:id="rId120" o:title=""/>
           </v:shape>
-          <o:OLEObject Type="Embed" ProgID="Equation.DSMT4" ShapeID="_x0000_i1452" DrawAspect="Content" ObjectID="_1739888404" r:id="rId105"/>
+          <o:OLEObject Type="Embed" ProgID="Equation.DSMT4" ShapeID="_x0000_i1452" DrawAspect="Content" ObjectID="_1739895452" r:id="rId121"/>
         </w:object>
       </w:r>
     </w:p>
@@ -2546,9 +5685,9 @@
         </w:rPr>
         <w:object w:dxaOrig="6979" w:dyaOrig="2560" w14:anchorId="28150376">
           <v:shape id="_x0000_i1450" type="#_x0000_t75" style="width:348.85pt;height:128.15pt" o:ole="">
-            <v:imagedata r:id="rId106" o:title=""/>
+            <v:imagedata r:id="rId122" o:title=""/>
           </v:shape>
-          <o:OLEObject Type="Embed" ProgID="Equation.DSMT4" ShapeID="_x0000_i1450" DrawAspect="Content" ObjectID="_1739888405" r:id="rId107"/>
+          <o:OLEObject Type="Embed" ProgID="Equation.DSMT4" ShapeID="_x0000_i1450" DrawAspect="Content" ObjectID="_1739895453" r:id="rId123"/>
         </w:object>
       </w:r>
     </w:p>
@@ -2566,9 +5705,9 @@
         </w:rPr>
         <w:object w:dxaOrig="8760" w:dyaOrig="3280" w14:anchorId="3CE4D9A6">
           <v:shape id="_x0000_i1457" type="#_x0000_t75" style="width:438pt;height:164.15pt" o:ole="">
-            <v:imagedata r:id="rId108" o:title=""/>
+            <v:imagedata r:id="rId124" o:title=""/>
           </v:shape>
-          <o:OLEObject Type="Embed" ProgID="Equation.DSMT4" ShapeID="_x0000_i1457" DrawAspect="Content" ObjectID="_1739888406" r:id="rId109"/>
+          <o:OLEObject Type="Embed" ProgID="Equation.DSMT4" ShapeID="_x0000_i1457" DrawAspect="Content" ObjectID="_1739895454" r:id="rId125"/>
         </w:object>
       </w:r>
     </w:p>
@@ -2586,9 +5725,9 @@
         </w:rPr>
         <w:object w:dxaOrig="2820" w:dyaOrig="400" w14:anchorId="1C1D1025">
           <v:shape id="_x0000_i1569" type="#_x0000_t75" style="width:141pt;height:20.15pt" o:ole="">
-            <v:imagedata r:id="rId110" o:title=""/>
+            <v:imagedata r:id="rId126" o:title=""/>
           </v:shape>
-          <o:OLEObject Type="Embed" ProgID="Equation.DSMT4" ShapeID="_x0000_i1569" DrawAspect="Content" ObjectID="_1739888407" r:id="rId111"/>
+          <o:OLEObject Type="Embed" ProgID="Equation.DSMT4" ShapeID="_x0000_i1569" DrawAspect="Content" ObjectID="_1739895455" r:id="rId127"/>
         </w:object>
       </w:r>
       <w:r>
@@ -2641,9 +5780,9 @@
         </w:rPr>
         <w:object w:dxaOrig="2480" w:dyaOrig="360" w14:anchorId="4C3E5898">
           <v:shape id="_x0000_i1683" type="#_x0000_t75" style="width:123.85pt;height:18pt" o:ole="">
-            <v:imagedata r:id="rId112" o:title=""/>
+            <v:imagedata r:id="rId128" o:title=""/>
           </v:shape>
-          <o:OLEObject Type="Embed" ProgID="Equation.DSMT4" ShapeID="_x0000_i1683" DrawAspect="Content" ObjectID="_1739888408" r:id="rId113"/>
+          <o:OLEObject Type="Embed" ProgID="Equation.DSMT4" ShapeID="_x0000_i1683" DrawAspect="Content" ObjectID="_1739895456" r:id="rId129"/>
         </w:object>
       </w:r>
       <w:r>
@@ -2697,9 +5836,9 @@
         </w:rPr>
         <w:object w:dxaOrig="3940" w:dyaOrig="680" w14:anchorId="7665A302">
           <v:shape id="_x0000_i1799" type="#_x0000_t75" style="width:197.15pt;height:33.85pt" o:ole="">
-            <v:imagedata r:id="rId114" o:title=""/>
+            <v:imagedata r:id="rId130" o:title=""/>
           </v:shape>
-          <o:OLEObject Type="Embed" ProgID="Equation.DSMT4" ShapeID="_x0000_i1799" DrawAspect="Content" ObjectID="_1739888409" r:id="rId115"/>
+          <o:OLEObject Type="Embed" ProgID="Equation.DSMT4" ShapeID="_x0000_i1799" DrawAspect="Content" ObjectID="_1739895457" r:id="rId131"/>
         </w:object>
       </w:r>
       <w:r>
@@ -2752,9 +5891,9 @@
         </w:rPr>
         <w:object w:dxaOrig="4840" w:dyaOrig="680" w14:anchorId="006CD365">
           <v:shape id="_x0000_i1917" type="#_x0000_t75" style="width:242.15pt;height:33.85pt" o:ole="">
-            <v:imagedata r:id="rId116" o:title=""/>
+            <v:imagedata r:id="rId132" o:title=""/>
           </v:shape>
-          <o:OLEObject Type="Embed" ProgID="Equation.DSMT4" ShapeID="_x0000_i1917" DrawAspect="Content" ObjectID="_1739888410" r:id="rId117"/>
+          <o:OLEObject Type="Embed" ProgID="Equation.DSMT4" ShapeID="_x0000_i1917" DrawAspect="Content" ObjectID="_1739895458" r:id="rId133"/>
         </w:object>
       </w:r>
       <w:r>
@@ -2807,9 +5946,9 @@
         </w:rPr>
         <w:object w:dxaOrig="4760" w:dyaOrig="1040" w14:anchorId="0E27486A">
           <v:shape id="_x0000_i2037" type="#_x0000_t75" style="width:237.85pt;height:51.85pt" o:ole="">
-            <v:imagedata r:id="rId118" o:title=""/>
+            <v:imagedata r:id="rId134" o:title=""/>
           </v:shape>
-          <o:OLEObject Type="Embed" ProgID="Equation.DSMT4" ShapeID="_x0000_i2037" DrawAspect="Content" ObjectID="_1739888411" r:id="rId119"/>
+          <o:OLEObject Type="Embed" ProgID="Equation.DSMT4" ShapeID="_x0000_i2037" DrawAspect="Content" ObjectID="_1739895459" r:id="rId135"/>
         </w:object>
       </w:r>
       <w:r>
@@ -2862,9 +6001,9 @@
         </w:rPr>
         <w:object w:dxaOrig="3560" w:dyaOrig="520" w14:anchorId="190DADA2">
           <v:shape id="_x0000_i2159" type="#_x0000_t75" style="width:177.85pt;height:26.15pt" o:ole="">
-            <v:imagedata r:id="rId120" o:title=""/>
+            <v:imagedata r:id="rId136" o:title=""/>
           </v:shape>
-          <o:OLEObject Type="Embed" ProgID="Equation.DSMT4" ShapeID="_x0000_i2159" DrawAspect="Content" ObjectID="_1739888412" r:id="rId121"/>
+          <o:OLEObject Type="Embed" ProgID="Equation.DSMT4" ShapeID="_x0000_i2159" DrawAspect="Content" ObjectID="_1739895460" r:id="rId137"/>
         </w:object>
       </w:r>
       <w:r>
@@ -2917,9 +6056,9 @@
         </w:rPr>
         <w:object w:dxaOrig="3900" w:dyaOrig="520" w14:anchorId="3FAE20E3">
           <v:shape id="_x0000_i2283" type="#_x0000_t75" style="width:195pt;height:26.15pt" o:ole="">
-            <v:imagedata r:id="rId122" o:title=""/>
+            <v:imagedata r:id="rId138" o:title=""/>
           </v:shape>
-          <o:OLEObject Type="Embed" ProgID="Equation.DSMT4" ShapeID="_x0000_i2283" DrawAspect="Content" ObjectID="_1739888413" r:id="rId123"/>
+          <o:OLEObject Type="Embed" ProgID="Equation.DSMT4" ShapeID="_x0000_i2283" DrawAspect="Content" ObjectID="_1739895461" r:id="rId139"/>
         </w:object>
       </w:r>
       <w:r>
@@ -2972,9 +6111,9 @@
         </w:rPr>
         <w:object w:dxaOrig="4980" w:dyaOrig="700" w14:anchorId="57ACDE14">
           <v:shape id="_x0000_i2286" type="#_x0000_t75" style="width:249pt;height:35.15pt" o:ole="">
-            <v:imagedata r:id="rId124" o:title=""/>
+            <v:imagedata r:id="rId140" o:title=""/>
           </v:shape>
-          <o:OLEObject Type="Embed" ProgID="Equation.DSMT4" ShapeID="_x0000_i2286" DrawAspect="Content" ObjectID="_1739888414" r:id="rId125"/>
+          <o:OLEObject Type="Embed" ProgID="Equation.DSMT4" ShapeID="_x0000_i2286" DrawAspect="Content" ObjectID="_1739895462" r:id="rId141"/>
         </w:object>
       </w:r>
     </w:p>
@@ -2992,9 +6131,9 @@
         </w:rPr>
         <w:object w:dxaOrig="1440" w:dyaOrig="760" w14:anchorId="35653A23">
           <v:shape id="_x0000_i2414" type="#_x0000_t75" style="width:1in;height:38.15pt" o:ole="">
-            <v:imagedata r:id="rId126" o:title=""/>
+            <v:imagedata r:id="rId142" o:title=""/>
           </v:shape>
-          <o:OLEObject Type="Embed" ProgID="Equation.DSMT4" ShapeID="_x0000_i2414" DrawAspect="Content" ObjectID="_1739888415" r:id="rId127"/>
+          <o:OLEObject Type="Embed" ProgID="Equation.DSMT4" ShapeID="_x0000_i2414" DrawAspect="Content" ObjectID="_1739895463" r:id="rId143"/>
         </w:object>
       </w:r>
       <w:r>
@@ -3047,9 +6186,9 @@
         </w:rPr>
         <w:object w:dxaOrig="4760" w:dyaOrig="900" w14:anchorId="76FBAD0E">
           <v:shape id="_x0000_i2546" type="#_x0000_t75" style="width:237.85pt;height:45pt" o:ole="">
-            <v:imagedata r:id="rId128" o:title=""/>
+            <v:imagedata r:id="rId144" o:title=""/>
           </v:shape>
-          <o:OLEObject Type="Embed" ProgID="Equation.DSMT4" ShapeID="_x0000_i2546" DrawAspect="Content" ObjectID="_1739888416" r:id="rId129"/>
+          <o:OLEObject Type="Embed" ProgID="Equation.DSMT4" ShapeID="_x0000_i2546" DrawAspect="Content" ObjectID="_1739895464" r:id="rId145"/>
         </w:object>
       </w:r>
       <w:r>
@@ -3102,9 +6241,9 @@
         </w:rPr>
         <w:object w:dxaOrig="4280" w:dyaOrig="700" w14:anchorId="3B28FE60">
           <v:shape id="_x0000_i2678" type="#_x0000_t75" style="width:213.85pt;height:35.15pt" o:ole="">
-            <v:imagedata r:id="rId130" o:title=""/>
+            <v:imagedata r:id="rId146" o:title=""/>
           </v:shape>
-          <o:OLEObject Type="Embed" ProgID="Equation.DSMT4" ShapeID="_x0000_i2678" DrawAspect="Content" ObjectID="_1739888417" r:id="rId131"/>
+          <o:OLEObject Type="Embed" ProgID="Equation.DSMT4" ShapeID="_x0000_i2678" DrawAspect="Content" ObjectID="_1739895465" r:id="rId147"/>
         </w:object>
       </w:r>
       <w:r>
@@ -3157,9 +6296,9 @@
         </w:rPr>
         <w:object w:dxaOrig="2620" w:dyaOrig="440" w14:anchorId="19606FAD">
           <v:shape id="_x0000_i2812" type="#_x0000_t75" style="width:131.15pt;height:21.85pt" o:ole="">
-            <v:imagedata r:id="rId132" o:title=""/>
+            <v:imagedata r:id="rId148" o:title=""/>
           </v:shape>
-          <o:OLEObject Type="Embed" ProgID="Equation.DSMT4" ShapeID="_x0000_i2812" DrawAspect="Content" ObjectID="_1739888418" r:id="rId133"/>
+          <o:OLEObject Type="Embed" ProgID="Equation.DSMT4" ShapeID="_x0000_i2812" DrawAspect="Content" ObjectID="_1739895466" r:id="rId149"/>
         </w:object>
       </w:r>
       <w:r>
@@ -3212,9 +6351,9 @@
         </w:rPr>
         <w:object w:dxaOrig="3120" w:dyaOrig="740" w14:anchorId="44F564BF">
           <v:shape id="_x0000_i2815" type="#_x0000_t75" style="width:156pt;height:36.85pt" o:ole="">
-            <v:imagedata r:id="rId134" o:title=""/>
+            <v:imagedata r:id="rId150" o:title=""/>
           </v:shape>
-          <o:OLEObject Type="Embed" ProgID="Equation.DSMT4" ShapeID="_x0000_i2815" DrawAspect="Content" ObjectID="_1739888419" r:id="rId135"/>
+          <o:OLEObject Type="Embed" ProgID="Equation.DSMT4" ShapeID="_x0000_i2815" DrawAspect="Content" ObjectID="_1739895467" r:id="rId151"/>
         </w:object>
       </w:r>
     </w:p>
@@ -3232,9 +6371,9 @@
         </w:rPr>
         <w:object w:dxaOrig="5560" w:dyaOrig="1640" w14:anchorId="4C8E66D9">
           <v:shape id="_x0000_i2818" type="#_x0000_t75" style="width:278.15pt;height:81.85pt" o:ole="">
-            <v:imagedata r:id="rId136" o:title=""/>
+            <v:imagedata r:id="rId152" o:title=""/>
           </v:shape>
-          <o:OLEObject Type="Embed" ProgID="Equation.DSMT4" ShapeID="_x0000_i2818" DrawAspect="Content" ObjectID="_1739888420" r:id="rId137"/>
+          <o:OLEObject Type="Embed" ProgID="Equation.DSMT4" ShapeID="_x0000_i2818" DrawAspect="Content" ObjectID="_1739895468" r:id="rId153"/>
         </w:object>
       </w:r>
     </w:p>
@@ -3252,9 +6391,9 @@
         </w:rPr>
         <w:object w:dxaOrig="3460" w:dyaOrig="1480" w14:anchorId="56C4144D">
           <v:shape id="_x0000_i2964" type="#_x0000_t75" style="width:173.15pt;height:74.15pt" o:ole="">
-            <v:imagedata r:id="rId138" o:title=""/>
+            <v:imagedata r:id="rId154" o:title=""/>
           </v:shape>
-          <o:OLEObject Type="Embed" ProgID="Equation.DSMT4" ShapeID="_x0000_i2964" DrawAspect="Content" ObjectID="_1739888421" r:id="rId139"/>
+          <o:OLEObject Type="Embed" ProgID="Equation.DSMT4" ShapeID="_x0000_i2964" DrawAspect="Content" ObjectID="_1739895469" r:id="rId155"/>
         </w:object>
       </w:r>
       <w:r>
@@ -3307,9 +6446,9 @@
         </w:rPr>
         <w:object w:dxaOrig="3700" w:dyaOrig="740" w14:anchorId="70802194">
           <v:shape id="_x0000_i2967" type="#_x0000_t75" style="width:185.15pt;height:36.85pt" o:ole="">
-            <v:imagedata r:id="rId140" o:title=""/>
+            <v:imagedata r:id="rId156" o:title=""/>
           </v:shape>
-          <o:OLEObject Type="Embed" ProgID="Equation.DSMT4" ShapeID="_x0000_i2967" DrawAspect="Content" ObjectID="_1739888422" r:id="rId141"/>
+          <o:OLEObject Type="Embed" ProgID="Equation.DSMT4" ShapeID="_x0000_i2967" DrawAspect="Content" ObjectID="_1739895470" r:id="rId157"/>
         </w:object>
       </w:r>
     </w:p>
@@ -3328,9 +6467,9 @@
         </w:rPr>
         <w:object w:dxaOrig="3900" w:dyaOrig="740" w14:anchorId="0DD2046C">
           <v:shape id="_x0000_i3117" type="#_x0000_t75" style="width:195pt;height:36.85pt" o:ole="">
-            <v:imagedata r:id="rId142" o:title=""/>
+            <v:imagedata r:id="rId158" o:title=""/>
           </v:shape>
-          <o:OLEObject Type="Embed" ProgID="Equation.DSMT4" ShapeID="_x0000_i3117" DrawAspect="Content" ObjectID="_1739888423" r:id="rId143"/>
+          <o:OLEObject Type="Embed" ProgID="Equation.DSMT4" ShapeID="_x0000_i3117" DrawAspect="Content" ObjectID="_1739895471" r:id="rId159"/>
         </w:object>
       </w:r>
     </w:p>
@@ -3348,9 +6487,9 @@
         </w:rPr>
         <w:object w:dxaOrig="1040" w:dyaOrig="700" w14:anchorId="1745BF77">
           <v:shape id="_x0000_i3263" type="#_x0000_t75" style="width:51.85pt;height:35.15pt" o:ole="">
-            <v:imagedata r:id="rId144" o:title=""/>
+            <v:imagedata r:id="rId160" o:title=""/>
           </v:shape>
-          <o:OLEObject Type="Embed" ProgID="Equation.DSMT4" ShapeID="_x0000_i3263" DrawAspect="Content" ObjectID="_1739888424" r:id="rId145"/>
+          <o:OLEObject Type="Embed" ProgID="Equation.DSMT4" ShapeID="_x0000_i3263" DrawAspect="Content" ObjectID="_1739895472" r:id="rId161"/>
         </w:object>
       </w:r>
       <w:r>
@@ -3403,9 +6542,9 @@
         </w:rPr>
         <w:object w:dxaOrig="5400" w:dyaOrig="3120" w14:anchorId="7390C4B8">
           <v:shape id="_x0000_i3411" type="#_x0000_t75" style="width:270pt;height:156pt" o:ole="">
-            <v:imagedata r:id="rId146" o:title=""/>
+            <v:imagedata r:id="rId162" o:title=""/>
           </v:shape>
-          <o:OLEObject Type="Embed" ProgID="Equation.DSMT4" ShapeID="_x0000_i3411" DrawAspect="Content" ObjectID="_1739888425" r:id="rId147"/>
+          <o:OLEObject Type="Embed" ProgID="Equation.DSMT4" ShapeID="_x0000_i3411" DrawAspect="Content" ObjectID="_1739895473" r:id="rId163"/>
         </w:object>
       </w:r>
       <w:r>
@@ -3536,6 +6675,7 @@
           <w:szCs w:val="21"/>
         </w:rPr>
       </w:pPr>
+      <w:bookmarkStart w:id="1" w:name="_Ref129275633"/>
       <w:r>
         <w:rPr>
           <w:rFonts w:eastAsia="NyxmdgMyriadPro-Light"/>
@@ -3585,6 +6725,7 @@
         </w:rPr>
         <w:t>, PA: SIAM, 1992)</w:t>
       </w:r>
+      <w:bookmarkEnd w:id="1"/>
     </w:p>
     <w:p>
       <w:pPr>
@@ -3605,7 +6746,7 @@
           <w:szCs w:val="21"/>
         </w:rPr>
       </w:pPr>
-      <w:bookmarkStart w:id="1" w:name="_Ref129271796"/>
+      <w:bookmarkStart w:id="2" w:name="_Ref129271796"/>
       <w:r>
         <w:rPr>
           <w:rFonts w:eastAsia="NyxmdgMyriadPro-Light"/>
@@ -3717,7 +6858,7 @@
         </w:rPr>
         <w:t>. (New York: Wiley, 2001)</w:t>
       </w:r>
-      <w:bookmarkEnd w:id="1"/>
+      <w:bookmarkEnd w:id="2"/>
     </w:p>
     <w:p>
       <w:pPr>
@@ -3738,7 +6879,7 @@
           <w:szCs w:val="21"/>
         </w:rPr>
       </w:pPr>
-      <w:bookmarkStart w:id="2" w:name="_Ref129271529"/>
+      <w:bookmarkStart w:id="3" w:name="_Ref129271529"/>
       <w:r>
         <w:rPr>
           <w:rFonts w:eastAsia="NyxmdgMyriadPro-Light"/>
@@ -3786,7 +6927,7 @@
         </w:rPr>
         <w:t>(Beijing: Tsinghua Univ. Press, 2009)</w:t>
       </w:r>
-      <w:bookmarkEnd w:id="2"/>
+      <w:bookmarkEnd w:id="3"/>
     </w:p>
     <w:p>
       <w:pPr>
@@ -3807,7 +6948,7 @@
           <w:szCs w:val="21"/>
         </w:rPr>
       </w:pPr>
-      <w:bookmarkStart w:id="3" w:name="_Ref129271787"/>
+      <w:bookmarkStart w:id="4" w:name="_Ref129271787"/>
       <w:r>
         <w:rPr>
           <w:rFonts w:eastAsia="NyxmdgMyriadPro-Light"/>
@@ -3895,7 +7036,7 @@
         </w:rPr>
         <w:t>(3), 241–265 (1980)</w:t>
       </w:r>
-      <w:bookmarkEnd w:id="3"/>
+      <w:bookmarkEnd w:id="4"/>
     </w:p>
     <w:p>
       <w:pPr>
@@ -4003,6 +7144,7 @@
           <w:szCs w:val="21"/>
         </w:rPr>
       </w:pPr>
+      <w:bookmarkStart w:id="5" w:name="_Ref129276624"/>
       <w:r>
         <w:rPr>
           <w:rFonts w:eastAsia="NyxmdgMyriadPro-Light"/>
@@ -4070,6 +7212,7 @@
         </w:rPr>
         <w:t>, 3084–3091 (1994)</w:t>
       </w:r>
+      <w:bookmarkEnd w:id="5"/>
     </w:p>
     <w:p>
       <w:pPr>
@@ -4090,7 +7233,7 @@
           <w:szCs w:val="21"/>
         </w:rPr>
       </w:pPr>
-      <w:bookmarkStart w:id="4" w:name="_Ref129271797"/>
+      <w:bookmarkStart w:id="6" w:name="_Ref129271797"/>
       <w:r>
         <w:rPr>
           <w:rFonts w:eastAsia="NyxmdgMyriadPro-Light"/>
@@ -4158,7 +7301,7 @@
         </w:rPr>
         <w:t>(4), 994–998 (1996)</w:t>
       </w:r>
-      <w:bookmarkEnd w:id="4"/>
+      <w:bookmarkEnd w:id="6"/>
     </w:p>
     <w:p>
       <w:pPr>
@@ -4179,6 +7322,7 @@
           <w:szCs w:val="21"/>
         </w:rPr>
       </w:pPr>
+      <w:bookmarkStart w:id="7" w:name="_Ref129276633"/>
       <w:r>
         <w:rPr>
           <w:rFonts w:eastAsia="NyxmdgMyriadPro-Light"/>
@@ -4306,6 +7450,7 @@
         </w:rPr>
         <w:t>(9), 2141–2150(1996)</w:t>
       </w:r>
+      <w:bookmarkEnd w:id="7"/>
     </w:p>
     <w:p>
       <w:pPr>
@@ -4326,6 +7471,7 @@
           <w:szCs w:val="21"/>
         </w:rPr>
       </w:pPr>
+      <w:bookmarkStart w:id="8" w:name="_Ref129276748"/>
       <w:r>
         <w:rPr>
           <w:rFonts w:eastAsia="NyxmdgMyriadPro-Light"/>
@@ -4373,6 +7519,7 @@
         </w:rPr>
         <w:t>(5), 1338–1353 (2000)</w:t>
       </w:r>
+      <w:bookmarkEnd w:id="8"/>
     </w:p>
     <w:p>
       <w:pPr>
@@ -4393,6 +7540,7 @@
           <w:szCs w:val="21"/>
         </w:rPr>
       </w:pPr>
+      <w:bookmarkStart w:id="9" w:name="_Ref129276753"/>
       <w:r>
         <w:rPr>
           <w:rFonts w:eastAsia="NyxmdgMyriadPro-Light"/>
@@ -4488,6 +7636,7 @@
         </w:rPr>
         <w:t>(7), 1658–1664 (2012)</w:t>
       </w:r>
+      <w:bookmarkEnd w:id="9"/>
     </w:p>
     <w:p>
       <w:pPr>
@@ -4508,6 +7657,7 @@
           <w:szCs w:val="21"/>
         </w:rPr>
       </w:pPr>
+      <w:bookmarkStart w:id="10" w:name="_Ref129276754"/>
       <w:r>
         <w:rPr>
           <w:rFonts w:eastAsia="NyxmdgMyriadPro-Light"/>
@@ -4593,6 +7743,7 @@
         </w:rPr>
         <w:t>5454–5464 (2008)</w:t>
       </w:r>
+      <w:bookmarkEnd w:id="10"/>
     </w:p>
     <w:p>
       <w:pPr>
@@ -4613,6 +7764,7 @@
           <w:szCs w:val="21"/>
         </w:rPr>
       </w:pPr>
+      <w:bookmarkStart w:id="11" w:name="_Ref129276760"/>
       <w:r>
         <w:rPr>
           <w:rFonts w:eastAsia="NyxmdgMyriadPro-Light"/>
@@ -4660,6 +7812,7 @@
         </w:rPr>
         <w:t>(1), 11–26 (2002)</w:t>
       </w:r>
+      <w:bookmarkEnd w:id="11"/>
     </w:p>
     <w:p>
       <w:pPr>
@@ -4680,6 +7833,7 @@
           <w:szCs w:val="21"/>
         </w:rPr>
       </w:pPr>
+      <w:bookmarkStart w:id="12" w:name="_Ref129279828"/>
       <w:r>
         <w:rPr>
           <w:rFonts w:eastAsia="NyxmdgMyriadPro-Light"/>
@@ -4727,6 +7881,7 @@
         </w:rPr>
         <w:t>(4), 592–603 (2006)</w:t>
       </w:r>
+      <w:bookmarkEnd w:id="12"/>
     </w:p>
     <w:p>
       <w:pPr>
@@ -4747,6 +7902,7 @@
           <w:szCs w:val="21"/>
         </w:rPr>
       </w:pPr>
+      <w:bookmarkStart w:id="13" w:name="_Ref129279830"/>
       <w:r>
         <w:rPr>
           <w:rFonts w:eastAsia="NyxmdgMyriadPro-Light"/>
@@ -4794,6 +7950,7 @@
         </w:rPr>
         <w:t>(10), 853–856 (2009)</w:t>
       </w:r>
+      <w:bookmarkEnd w:id="13"/>
     </w:p>
     <w:p>
       <w:pPr>
@@ -4901,6 +8058,7 @@
           <w:szCs w:val="21"/>
         </w:rPr>
       </w:pPr>
+      <w:bookmarkStart w:id="14" w:name="_Ref129277103"/>
       <w:r>
         <w:rPr>
           <w:rFonts w:eastAsia="NyxmdgMyriadPro-Light"/>
@@ -4988,6 +8146,7 @@
         </w:rPr>
         <w:t>(8), 727–730 (2009)</w:t>
       </w:r>
+      <w:bookmarkEnd w:id="14"/>
     </w:p>
     <w:p>
       <w:pPr>
@@ -5008,6 +8167,7 @@
           <w:szCs w:val="21"/>
         </w:rPr>
       </w:pPr>
+      <w:bookmarkStart w:id="15" w:name="_Ref129277104"/>
       <w:r>
         <w:rPr>
           <w:rFonts w:eastAsia="NyxmdgMyriadPro-Light"/>
@@ -5126,6 +8286,7 @@
         </w:rPr>
         <w:t>(6), 2383–2394 (2008)</w:t>
       </w:r>
+      <w:bookmarkEnd w:id="15"/>
     </w:p>
     <w:p>
       <w:pPr>
@@ -5146,6 +8307,7 @@
           <w:szCs w:val="21"/>
         </w:rPr>
       </w:pPr>
+      <w:bookmarkStart w:id="16" w:name="_Ref129277286"/>
       <w:r>
         <w:rPr>
           <w:rFonts w:eastAsia="NyxmdgMyriadPro-Light"/>
@@ -5213,6 +8375,7 @@
         </w:rPr>
         <w:t>(2), 589–608 (2003)</w:t>
       </w:r>
+      <w:bookmarkEnd w:id="16"/>
     </w:p>
     <w:p>
       <w:pPr>
@@ -5233,6 +8396,7 @@
           <w:szCs w:val="21"/>
         </w:rPr>
       </w:pPr>
+      <w:bookmarkStart w:id="17" w:name="_Ref129277288"/>
       <w:r>
         <w:rPr>
           <w:rFonts w:eastAsia="NyxmdgMyriadPro-Light"/>
@@ -5280,6 +8444,7 @@
         </w:rPr>
         <w:t>(3), 339–363 (1995)</w:t>
       </w:r>
+      <w:bookmarkEnd w:id="17"/>
     </w:p>
     <w:p>
       <w:pPr>
@@ -5300,6 +8465,7 @@
           <w:szCs w:val="21"/>
         </w:rPr>
       </w:pPr>
+      <w:bookmarkStart w:id="18" w:name="_Ref129277344"/>
       <w:r>
         <w:rPr>
           <w:rFonts w:eastAsia="NyxmdgMyriadPro-Light"/>
@@ -5347,6 +8513,7 @@
         </w:rPr>
         <w:t>(3), 796–801 (1998)</w:t>
       </w:r>
+      <w:bookmarkEnd w:id="18"/>
     </w:p>
     <w:p>
       <w:pPr>
@@ -5367,6 +8534,7 @@
           <w:szCs w:val="21"/>
         </w:rPr>
       </w:pPr>
+      <w:bookmarkStart w:id="19" w:name="_Ref129277356"/>
       <w:r>
         <w:rPr>
           <w:rFonts w:eastAsia="NyxmdgMyriadPro-Light"/>
@@ -5452,6 +8620,7 @@
         </w:rPr>
         <w:t>127–129 (2002)</w:t>
       </w:r>
+      <w:bookmarkEnd w:id="19"/>
     </w:p>
     <w:p>
       <w:pPr>
@@ -5472,6 +8641,7 @@
           <w:szCs w:val="21"/>
         </w:rPr>
       </w:pPr>
+      <w:bookmarkStart w:id="20" w:name="_Ref129277383"/>
       <w:r>
         <w:rPr>
           <w:rFonts w:eastAsia="NyxmdgMyriadPro-Light"/>
@@ -5597,6 +8767,7 @@
         </w:rPr>
         <w:t>(2), 305–312 (2012)</w:t>
       </w:r>
+      <w:bookmarkEnd w:id="20"/>
     </w:p>
     <w:p>
       <w:pPr>
@@ -5617,6 +8788,7 @@
           <w:szCs w:val="21"/>
         </w:rPr>
       </w:pPr>
+      <w:bookmarkStart w:id="21" w:name="_Ref129277401"/>
       <w:r>
         <w:rPr>
           <w:rFonts w:eastAsia="NyxmdgMyriadPro-Light"/>
@@ -5762,6 +8934,7 @@
         </w:rPr>
         <w:t>(6), 499–502 (2003)</w:t>
       </w:r>
+      <w:bookmarkEnd w:id="21"/>
     </w:p>
     <w:p>
       <w:pPr>
@@ -5782,6 +8955,7 @@
           <w:szCs w:val="21"/>
         </w:rPr>
       </w:pPr>
+      <w:bookmarkStart w:id="22" w:name="_Ref129277426"/>
       <w:r>
         <w:rPr>
           <w:rFonts w:eastAsia="NyxmdgMyriadPro-Light"/>
@@ -5847,6 +9021,7 @@
         </w:rPr>
         <w:t>(1995)</w:t>
       </w:r>
+      <w:bookmarkEnd w:id="22"/>
     </w:p>
     <w:p>
       <w:pPr>
@@ -5867,6 +9042,7 @@
           <w:szCs w:val="21"/>
         </w:rPr>
       </w:pPr>
+      <w:bookmarkStart w:id="23" w:name="_Ref129277435"/>
       <w:r>
         <w:rPr>
           <w:rFonts w:eastAsia="NyxmdgMyriadPro-Light"/>
@@ -5914,6 +9090,7 @@
         </w:rPr>
         <w:t>(11), 3122–3133 (2006)</w:t>
       </w:r>
+      <w:bookmarkEnd w:id="23"/>
     </w:p>
     <w:p>
       <w:pPr>
@@ -5934,6 +9111,7 @@
           <w:szCs w:val="21"/>
         </w:rPr>
       </w:pPr>
+      <w:bookmarkStart w:id="24" w:name="_Ref129277451"/>
       <w:r>
         <w:rPr>
           <w:rFonts w:eastAsia="NyxmdgMyriadPro-Light"/>
@@ -6019,6 +9197,7 @@
         </w:rPr>
         <w:t>(5), 791–806 (2009)</w:t>
       </w:r>
+      <w:bookmarkEnd w:id="24"/>
     </w:p>
     <w:p>
       <w:pPr>
@@ -6039,6 +9218,7 @@
           <w:szCs w:val="21"/>
         </w:rPr>
       </w:pPr>
+      <w:bookmarkStart w:id="25" w:name="_Ref129277461"/>
       <w:r>
         <w:rPr>
           <w:rFonts w:eastAsia="NyxmdgMyriadPro-Light"/>
@@ -6104,6 +9284,7 @@
         </w:rPr>
         <w:t>571–587 (1998)</w:t>
       </w:r>
+      <w:bookmarkEnd w:id="25"/>
     </w:p>
     <w:p>
       <w:pPr>
@@ -6124,6 +9305,7 @@
           <w:szCs w:val="21"/>
         </w:rPr>
       </w:pPr>
+      <w:bookmarkStart w:id="26" w:name="_Ref129277566"/>
       <w:r>
         <w:rPr>
           <w:rFonts w:eastAsia="NyxmdgMyriadPro-Light"/>
@@ -6190,6 +9372,7 @@
         </w:rPr>
         <w:t>(8), 1638–1655 (2001)</w:t>
       </w:r>
+      <w:bookmarkEnd w:id="26"/>
     </w:p>
     <w:p>
       <w:pPr>
@@ -6210,6 +9393,7 @@
           <w:szCs w:val="21"/>
         </w:rPr>
       </w:pPr>
+      <w:bookmarkStart w:id="27" w:name="_Ref129277643"/>
       <w:r>
         <w:rPr>
           <w:rFonts w:eastAsia="NyxmdgMyriadPro-Light"/>
@@ -6277,6 +9461,7 @@
         </w:rPr>
         <w:t>(6), 540–543 (2011)</w:t>
       </w:r>
+      <w:bookmarkEnd w:id="27"/>
     </w:p>
     <w:p>
       <w:pPr>
@@ -6297,6 +9482,7 @@
           <w:szCs w:val="21"/>
         </w:rPr>
       </w:pPr>
+      <w:bookmarkStart w:id="28" w:name="_Ref129279628"/>
       <w:r>
         <w:rPr>
           <w:rFonts w:eastAsia="NyxmdgMyriadPro-Light"/>
@@ -6362,6 +9548,7 @@
         </w:rPr>
         <w:t>(2008)</w:t>
       </w:r>
+      <w:bookmarkEnd w:id="28"/>
     </w:p>
     <w:p>
       <w:pPr>
@@ -6382,6 +9569,7 @@
           <w:szCs w:val="21"/>
         </w:rPr>
       </w:pPr>
+      <w:bookmarkStart w:id="29" w:name="_Ref129279738"/>
       <w:r>
         <w:rPr>
           <w:rFonts w:eastAsia="NyxmdgMyriadPro-Light"/>
@@ -6467,6 +9655,7 @@
         </w:rPr>
         <w:t>(2003)</w:t>
       </w:r>
+      <w:bookmarkEnd w:id="29"/>
     </w:p>
     <w:p>
       <w:pPr>
@@ -6487,6 +9676,7 @@
           <w:szCs w:val="21"/>
         </w:rPr>
       </w:pPr>
+      <w:bookmarkStart w:id="30" w:name="_Ref129279740"/>
       <w:r>
         <w:rPr>
           <w:rFonts w:eastAsia="NyxmdgMyriadPro-Light"/>
@@ -6534,6 +9724,7 @@
         </w:rPr>
         <w:t>(5), 983–990 (2007)</w:t>
       </w:r>
+      <w:bookmarkEnd w:id="30"/>
     </w:p>
     <w:p>
       <w:pPr>
@@ -6554,6 +9745,7 @@
           <w:szCs w:val="21"/>
         </w:rPr>
       </w:pPr>
+      <w:bookmarkStart w:id="31" w:name="_Ref129279741"/>
       <w:r>
         <w:rPr>
           <w:rFonts w:eastAsia="NyxmdgMyriadPro-Light"/>
@@ -6601,6 +9793,7 @@
         </w:rPr>
         <w:t>(4), 641–648 (2009)</w:t>
       </w:r>
+      <w:bookmarkEnd w:id="31"/>
     </w:p>
     <w:p>
       <w:pPr>
@@ -6621,6 +9814,7 @@
           <w:szCs w:val="21"/>
         </w:rPr>
       </w:pPr>
+      <w:bookmarkStart w:id="32" w:name="_Ref129279940"/>
       <w:r>
         <w:rPr>
           <w:rFonts w:eastAsia="NyxmdgMyriadPro-Light"/>
@@ -6668,6 +9862,7 @@
         </w:rPr>
         <w:t>(7), 2856–2858 (2009)</w:t>
       </w:r>
+      <w:bookmarkEnd w:id="32"/>
     </w:p>
     <w:p>
       <w:pPr>
@@ -6773,6 +9968,7 @@
           <w:szCs w:val="21"/>
         </w:rPr>
       </w:pPr>
+      <w:bookmarkStart w:id="33" w:name="_Ref129279942"/>
       <w:r>
         <w:rPr>
           <w:rFonts w:eastAsia="NyxmdgMyriadPro-Light"/>
@@ -6840,6 +10036,7 @@
         </w:rPr>
         <w:t>(3), 647–652 (2008)</w:t>
       </w:r>
+      <w:bookmarkEnd w:id="33"/>
     </w:p>
     <w:p>
       <w:pPr>
@@ -6929,7 +10126,7 @@
       </w:r>
     </w:p>
     <w:sectPr>
-      <w:headerReference w:type="default" r:id="rId148"/>
+      <w:headerReference w:type="default" r:id="rId164"/>
       <w:pgSz w:w="11906" w:h="16838"/>
       <w:pgMar w:top="1440" w:right="1800" w:bottom="1440" w:left="1800" w:header="851" w:footer="992" w:gutter="0"/>
       <w:cols w:space="425"/>

</xml_diff>